<commit_message>
WIP - Reviewing and revising 1st draft of the report => Finished requirements. Need to review on Design + Implmentation and beyond
</commit_message>
<xml_diff>
--- a/report/Greenthumb Project.docx
+++ b/report/Greenthumb Project.docx
@@ -3333,16 +3333,7 @@
         <w:spacing w:after="0"/>
       </w:pPr>
       <w:r>
-        <w:t xml:space="preserve">The capstone project </w:t>
-      </w:r>
-      <w:r>
-        <w:t>has</w:t>
-      </w:r>
-      <w:r>
-        <w:t xml:space="preserve"> many objectives and requirements. </w:t>
-      </w:r>
-      <w:r>
-        <w:t>These requirements were defined by the purpose of the capstone and requested by the project’s stakeholder.</w:t>
+        <w:t>The capstone project has many objectives and requirements. These requirements were defined by the capstone's purpose and requested by the project's stakeholders.</w:t>
       </w:r>
     </w:p>
     <w:p>
@@ -3370,25 +3361,7 @@
         <w:spacing w:after="0"/>
       </w:pPr>
       <w:r>
-        <w:t>As previously mentioned, t</w:t>
-      </w:r>
-      <w:r>
-        <w:t xml:space="preserve">he academic </w:t>
-      </w:r>
-      <w:r>
-        <w:t>requirements</w:t>
-      </w:r>
-      <w:r>
-        <w:t xml:space="preserve"> of the capstone project </w:t>
-      </w:r>
-      <w:r>
-        <w:t>are</w:t>
-      </w:r>
-      <w:r>
-        <w:t xml:space="preserve"> for students to develop a functional, high-end application that draws on and incorporates multiple topics or concepts learned throughout the graduate program.</w:t>
-      </w:r>
-      <w:r>
-        <w:t xml:space="preserve"> </w:t>
+        <w:t>As previously mentioned, the capstone project requires students to develop a functional, high-end application that draws on and incorporates multiple topics or concepts learned throughout the graduate program.</w:t>
       </w:r>
     </w:p>
     <w:p>
@@ -3416,7 +3389,7 @@
         <w:spacing w:after="0"/>
       </w:pPr>
       <w:r>
-        <w:t xml:space="preserve">The capstone project has three stakeholders each my advisor, Professor Fredericks; my boss, Jay von Rosen of </w:t>
+        <w:t xml:space="preserve">The capstone project has three stakeholders: my advisor, Professor Fredericks; my boss, Jay von Rosen of </w:t>
       </w:r>
       <w:proofErr w:type="spellStart"/>
       <w:r>
@@ -3424,20 +3397,7 @@
       </w:r>
       <w:proofErr w:type="spellEnd"/>
       <w:r>
-        <w:t xml:space="preserve"> Enterprises</w:t>
-      </w:r>
-      <w:r>
-        <w:t xml:space="preserve">; and myself. Each stakeholder proposed some features in the gardening system and </w:t>
-      </w:r>
-      <w:proofErr w:type="spellStart"/>
-      <w:proofErr w:type="gramStart"/>
-      <w:r>
-        <w:t>it’s</w:t>
-      </w:r>
-      <w:proofErr w:type="spellEnd"/>
-      <w:proofErr w:type="gramEnd"/>
-      <w:r>
-        <w:t xml:space="preserve"> design requirements.</w:t>
+        <w:t xml:space="preserve"> Enterprises; and myself. Each stakeholder proposed features for the gardening system and its design requirements.</w:t>
       </w:r>
     </w:p>
     <w:p>
@@ -3468,98 +3428,46 @@
         <w:spacing w:after="0"/>
       </w:pPr>
       <w:r>
-        <w:t xml:space="preserve">My advisor Professor Fredericks </w:t>
-      </w:r>
-      <w:r>
-        <w:t xml:space="preserve">reviewed and approved the scope and proposed features in the </w:t>
-      </w:r>
-      <w:r>
-        <w:t xml:space="preserve">capstone </w:t>
-      </w:r>
-      <w:r>
-        <w:t>project and options for my design choices</w:t>
-      </w:r>
-      <w:r>
-        <w:t xml:space="preserve">. </w:t>
-      </w:r>
-      <w:r>
-        <w:t xml:space="preserve">Through our discussion over the summer, we agreed if the semi-automated IoT gardening system were to be approved as a capstone project </w:t>
-      </w:r>
-      <w:r>
-        <w:t xml:space="preserve">it should meet and fulfill the capstone requirements, </w:t>
-      </w:r>
-      <w:r>
-        <w:t xml:space="preserve">complete, functional, and polished. </w:t>
-      </w:r>
-      <w:r>
-        <w:br/>
-      </w:r>
-      <w:r>
-        <w:br/>
-      </w:r>
-      <w:r>
-        <w:t xml:space="preserve">The capstone project </w:t>
-      </w:r>
-      <w:r>
-        <w:t>should</w:t>
-      </w:r>
-      <w:r>
-        <w:t xml:space="preserve"> have an embedded component or system that can collect data from plants from sensors and means to act to those sensors. To make the gardening system</w:t>
-      </w:r>
-      <w:r>
-        <w:t xml:space="preserve"> IoT-enabled, the data </w:t>
-      </w:r>
-      <w:r>
-        <w:t xml:space="preserve">and information should be able to be exchanged to between the embedded system and an external system over the internet. </w:t>
-      </w:r>
-    </w:p>
-    <w:p>
-      <w:pPr>
-        <w:spacing w:after="0"/>
-      </w:pPr>
-    </w:p>
-    <w:p>
-      <w:pPr>
-        <w:spacing w:after="0"/>
-      </w:pPr>
-      <w:r>
-        <w:t xml:space="preserve">The gardening system should also have a UI interface to display the collected sensor data; for this requirement a frontend web-application with a dashboard page or several dashboard pages were proposed. This dashboard component of the web application will be one of the page’s key </w:t>
-      </w:r>
-      <w:proofErr w:type="gramStart"/>
-      <w:r>
-        <w:t>feature</w:t>
-      </w:r>
-      <w:proofErr w:type="gramEnd"/>
-      <w:r>
-        <w:t>.</w:t>
-      </w:r>
-    </w:p>
-    <w:p>
-      <w:pPr>
-        <w:spacing w:after="0"/>
-      </w:pPr>
-    </w:p>
-    <w:p>
-      <w:pPr>
-        <w:spacing w:after="0"/>
-      </w:pPr>
-      <w:r>
-        <w:t xml:space="preserve">Professor Fredericks also </w:t>
-      </w:r>
-      <w:r>
-        <w:t xml:space="preserve">proposed the web-application have </w:t>
-      </w:r>
-      <w:r>
-        <w:t>a</w:t>
-      </w:r>
-      <w:r>
-        <w:t xml:space="preserve"> </w:t>
-      </w:r>
-      <w:r>
-        <w:t>way to authenticate users and authorize users to access the web application. For this to occur, the web application should have a page or pages for user login, logout, or signup</w:t>
-      </w:r>
-      <w:r>
-        <w:t>, as well as a backend service to manage and maintain user identity and accounts.</w:t>
+        <w:t xml:space="preserve">My advisor, Professor Fredericks, reviewed and approved the scope and proposed features of the capstone project, as well as the options for my design choices. Through our discussion over the summer, we agreed that if the semi-automated IoT gardening system were to be approved as a capstone project, it should meet and fulfill the capstone requirements, be complete, functional, and polished. </w:t>
+      </w:r>
+    </w:p>
+    <w:p>
+      <w:pPr>
+        <w:spacing w:after="0"/>
+      </w:pPr>
+    </w:p>
+    <w:p>
+      <w:pPr>
+        <w:spacing w:after="0"/>
+      </w:pPr>
+      <w:r>
+        <w:t xml:space="preserve"> The capstone project should include an embedded component or system that collects data from plants via sensors and provides a means to act on that data. To make the gardening system IoT-enabled, the data and information should be able to be exchanged between the embedded system and an external system over the internet. </w:t>
+      </w:r>
+    </w:p>
+    <w:p>
+      <w:pPr>
+        <w:spacing w:after="0"/>
+      </w:pPr>
+    </w:p>
+    <w:p>
+      <w:pPr>
+        <w:spacing w:after="0"/>
+      </w:pPr>
+      <w:r>
+        <w:t>The gardening system should also have a UI to display the collected sensor data; for this requirement, a frontend web application with a dashboard page or several dashboard pages was proposed. This dashboard component of the web application will be one of the page’s key features.</w:t>
+      </w:r>
+    </w:p>
+    <w:p>
+      <w:pPr>
+        <w:spacing w:after="0"/>
+      </w:pPr>
+    </w:p>
+    <w:p>
+      <w:pPr>
+        <w:spacing w:after="0"/>
+      </w:pPr>
+      <w:r>
+        <w:t>Professor Fredericks also proposed that the web application include a mechanism to authenticate users and authorize them to access the application. For this to occur, the web application should consist of pages for user login, logout, and signup, as well as a backend service to manage and maintain user identities and accounts.</w:t>
       </w:r>
     </w:p>
     <w:p>
@@ -3629,7 +3537,7 @@
         <w:spacing w:after="0"/>
       </w:pPr>
       <w:r>
-        <w:t xml:space="preserve">We discussed and agreed on several features for the gardening system. We proposed that the frontend web application include a chat messenger component that can communicate with the LLM. To ensure the LLM returns responses for prompts related to the gardening system or plant information, a RESTful agentic backend system should be implemented. </w:t>
+        <w:t xml:space="preserve">We discussed and agreed on several features for the gardening system. We proposed that the frontend web application include a chat messenger component that can communicate with an LLM. To ensure the LLM returns responses for prompts related to the gardening system or plant information, a RESTful agentic backend system should be implemented. </w:t>
       </w:r>
     </w:p>
     <w:p>
@@ -3686,13 +3594,7 @@
         <w:spacing w:after="0"/>
       </w:pPr>
       <w:r>
-        <w:t>Besides my personnel objectives for the capstone project, I also had some additional design requirements of my own for the semi-automated gardening system</w:t>
-      </w:r>
-      <w:r>
-        <w:t xml:space="preserve"> that were not </w:t>
-      </w:r>
-      <w:r>
-        <w:t>proposed and requested by the other stakeholders.</w:t>
+        <w:t>Besides my personal objectives for the capstone project, I also had additional design requirements for the semi-automated gardening system that were not proposed or requested by the other stakeholders.</w:t>
       </w:r>
     </w:p>
     <w:p>
@@ -3721,101 +3623,77 @@
         <w:spacing w:after="0"/>
       </w:pPr>
       <w:r>
-        <w:t xml:space="preserve">From my years of gardening experience, I learned that </w:t>
-      </w:r>
-      <w:r>
-        <w:t>a</w:t>
-      </w:r>
-      <w:r>
-        <w:t xml:space="preserve"> plant growth </w:t>
-      </w:r>
-      <w:r>
-        <w:t xml:space="preserve">and well-being </w:t>
-      </w:r>
-      <w:proofErr w:type="gramStart"/>
-      <w:r>
-        <w:t>depends</w:t>
-      </w:r>
-      <w:proofErr w:type="gramEnd"/>
-      <w:r>
-        <w:t xml:space="preserve"> several factors: enough water to maintain ideal soil moisture level, adequate </w:t>
-      </w:r>
-      <w:r>
-        <w:t>amount of (</w:t>
-      </w:r>
-      <w:r>
-        <w:t>full-spectrum</w:t>
-      </w:r>
-      <w:r>
-        <w:t xml:space="preserve">) </w:t>
-      </w:r>
-      <w:r>
-        <w:t xml:space="preserve">light in terms of both duration and intensity, a suitable growing medium and nutrients, and an environment with the right temperature or humidity. </w:t>
-      </w:r>
-    </w:p>
-    <w:p>
-      <w:pPr>
-        <w:spacing w:after="0"/>
-      </w:pPr>
-    </w:p>
-    <w:p>
-      <w:pPr>
-        <w:spacing w:after="0"/>
-      </w:pPr>
-      <w:r>
-        <w:t xml:space="preserve">So, in terms of sensors, I want ones that can measure most of those requirements. I want to utilize sensors that can measure’s an environment temperature and humidity, </w:t>
-      </w:r>
-      <w:r>
-        <w:t>the light intensity the plant receives, and the soil moisture level. Also, I want to find a means to measure the plant’s growth over time and the plant’s water supply level.</w:t>
-      </w:r>
-    </w:p>
-    <w:p>
-      <w:pPr>
-        <w:spacing w:after="0"/>
-      </w:pPr>
-    </w:p>
-    <w:p>
-      <w:pPr>
-        <w:spacing w:after="0"/>
-      </w:pPr>
-      <w:r>
-        <w:t>Along with sensors, I feel like the gardening system should a have a means to pump water from the water supply to the plant when the soil moisture level is below a minimum threshold. I also want the gardening system to have a grow light to supply the plants with additional light when light intensity falls below a minimum threshold and for set duration.</w:t>
-      </w:r>
-    </w:p>
-    <w:p>
-      <w:pPr>
-        <w:spacing w:after="0"/>
-      </w:pPr>
-    </w:p>
-    <w:p>
-      <w:pPr>
-        <w:spacing w:after="0"/>
-      </w:pPr>
-      <w:r>
-        <w:t xml:space="preserve">Also from experience, I knew for this capstone project, I want to grow my plants in a soil substrate and not hydroponics system. Growing plants in soil is a lot cheaper and requires less maintenance </w:t>
-      </w:r>
-      <w:r>
-        <w:t>than in a hydroponic system</w:t>
-      </w:r>
-      <w:r>
-        <w:t xml:space="preserve">. In a hydroponic system, </w:t>
-      </w:r>
-      <w:r>
-        <w:t>nutrients supplies are more expensive, water needs to be distilled and oxygen riches, and the entire system must be hygienic and cleaned often.</w:t>
-      </w:r>
-    </w:p>
-    <w:p>
-      <w:pPr>
-        <w:spacing w:after="0"/>
-      </w:pPr>
-    </w:p>
-    <w:p>
-      <w:pPr>
-        <w:spacing w:after="0"/>
-      </w:pPr>
-      <w:r>
-        <w:lastRenderedPageBreak/>
-        <w:t>In terms of plants for the project, I decided to grow cat grass. It sprouts quickly and has a 1-2 week growing period. So, the gardening system can repeatedly go through multiple growing sessions and be refined if needed.</w:t>
+        <w:t xml:space="preserve">From my years of gardening experience, I learned that a plant's growth and well-being depend on several factors: enough water to maintain an ideal soil moisture level, an adequate amount of (full-spectrum) light in terms of both duration and intensity, a suitable growing medium and nutrients, and an environment with the proper temperature or humidity. </w:t>
+      </w:r>
+    </w:p>
+    <w:p>
+      <w:pPr>
+        <w:spacing w:after="0"/>
+      </w:pPr>
+    </w:p>
+    <w:p>
+      <w:pPr>
+        <w:spacing w:after="0"/>
+      </w:pPr>
+      <w:r>
+        <w:t>So, in terms of sensors, I want ones that can measure most of those requirements. I want to use sensors to measure environmental temperature and humidity, the light intensity the plant receives, and soil moisture. Also, I want to find a way to measure the plant's growth over time and its water supply level.</w:t>
+      </w:r>
+    </w:p>
+    <w:p>
+      <w:pPr>
+        <w:spacing w:after="0"/>
+      </w:pPr>
+    </w:p>
+    <w:p>
+      <w:pPr>
+        <w:spacing w:after="0"/>
+      </w:pPr>
+      <w:r>
+        <w:t>Along with sensors, the gardening system should have a means to pump water from the water supply to the plant when the soil moisture level is below a minimum threshold. I also want the gardening system to have a grow light to supplement the plants with additional light when light intensity falls below a minimum threshold for a set duration.</w:t>
+      </w:r>
+    </w:p>
+    <w:p>
+      <w:pPr>
+        <w:spacing w:after="0"/>
+      </w:pPr>
+    </w:p>
+    <w:p>
+      <w:pPr>
+        <w:spacing w:after="0"/>
+      </w:pPr>
+      <w:r>
+        <w:t>The capstone gardening system will use commercially available, inexpensive hardware components to ensure the embedded component of the project is affordable, modular, upgradable, replaceable, and repairable, unlike many commercial automated gardening systems. Many readily available commercial automated gardening systems are expensive, costing hundreds of dollars, and are unrepairable, with proprietary parts and supplies that may not be commercially available for purchase. To offset this, I plan to utilize commercially available components.</w:t>
+      </w:r>
+    </w:p>
+    <w:p>
+      <w:pPr>
+        <w:spacing w:after="0"/>
+      </w:pPr>
+    </w:p>
+    <w:p>
+      <w:pPr>
+        <w:spacing w:after="0"/>
+      </w:pPr>
+    </w:p>
+    <w:p>
+      <w:pPr>
+        <w:spacing w:after="0"/>
+      </w:pPr>
+      <w:r>
+        <w:t>Also, from experience, I knew that for this capstone project, I want to grow my plants in soil rather than a hydroponic system. Growing plants in soil is a lot cheaper and requires less maintenance than in a hydroponic system. In a hydroponic system, nutrient supplies are more expensive, water must be distilled and oxygen-rich, and the entire system must be kept hygienic and cleaned often.</w:t>
+      </w:r>
+    </w:p>
+    <w:p>
+      <w:pPr>
+        <w:spacing w:after="0"/>
+      </w:pPr>
+    </w:p>
+    <w:p>
+      <w:pPr>
+        <w:spacing w:after="0"/>
+      </w:pPr>
+      <w:r>
+        <w:t>For the project, I decided to grow cat grass. It sprouts quickly and has a 1-2 week growing period. So, the gardening system can undergo multiple growing sessions and be refined if needed.</w:t>
       </w:r>
     </w:p>
     <w:p>
@@ -3841,155 +3719,78 @@
         <w:spacing w:after="0"/>
       </w:pPr>
       <w:r>
-        <w:t>Web application</w:t>
-      </w:r>
+        <w:t xml:space="preserve">The web application will have four main pages: the landing page, the dashboard page, the chat page, and the auth page for logins, logouts, and sign-ups. The landing page will highlight the web application's main features. The dashboard page will display sensor feed data in a graph and a table. The chat page will include a simple, usable chat messenger. The chat history should persist only for the duration of the user's session and can be cleared if desired. </w:t>
+      </w:r>
+    </w:p>
+    <w:p>
+      <w:pPr>
+        <w:spacing w:after="0"/>
+      </w:pPr>
+    </w:p>
+    <w:p>
+      <w:pPr>
+        <w:spacing w:after="0"/>
+      </w:pPr>
+      <w:r>
+        <w:t>The auth page(s) should include a means for users to log in, log out, and sign up. The user's authentication should persist for the duration of their login. The user is no longer authenticated after logging out. If the user is not signed in, they can only view the auth page. If the user is signed in, they can access all pages.</w:t>
+      </w:r>
+    </w:p>
+    <w:p>
+      <w:pPr>
+        <w:spacing w:after="0"/>
+      </w:pPr>
+    </w:p>
+    <w:p>
+      <w:pPr>
+        <w:spacing w:after="0"/>
+      </w:pPr>
+      <w:r>
+        <w:t>Besides being complete, functional, and polished, the web application must also be user-friendly and intuitive. The web application must have a consistent color palette and theme throughout the website. The web application must also be responsive and work on various screen sizes.</w:t>
+      </w:r>
+    </w:p>
+    <w:p>
+      <w:pPr>
+        <w:spacing w:after="0"/>
+      </w:pPr>
+    </w:p>
+    <w:p>
+      <w:pPr>
+        <w:pStyle w:val="Heading4"/>
+      </w:pPr>
+      <w:r>
+        <w:t>Backend</w:t>
+      </w:r>
+    </w:p>
+    <w:p/>
+    <w:p>
+      <w:r>
+        <w:t xml:space="preserve">The backend service should </w:t>
+      </w:r>
+      <w:r>
+        <w:t>be RESTful and</w:t>
+      </w:r>
+      <w:r>
+        <w:t xml:space="preserve"> have endpoints that are publicly accessible. The backend services should have </w:t>
+      </w:r>
+      <w:r>
+        <w:t>three main</w:t>
+      </w:r>
+      <w:r>
+        <w:t xml:space="preserve"> functionalities</w:t>
+      </w:r>
+      <w:r>
+        <w:t xml:space="preserve">: 1) To retrieve feed sensor data from an external source and process and format it to be usable and readable once it is passed to the frontend application, 2) To take a user prompt related the capstone gardening system or </w:t>
+      </w:r>
+      <w:r>
+        <w:t>plant information and provide a tailored response related to the prompt, and 3) ensure the agentic component of the backend service has the guardrails to only answers questions relevant to the project and provide a response accordingly for irrelevant prompts or errors.</w:t>
+      </w:r>
+    </w:p>
+    <w:p>
+      <w:pPr>
+        <w:spacing w:after="0"/>
+      </w:pPr>
       <w:r>
         <w:t xml:space="preserve"> </w:t>
-      </w:r>
-      <w:r>
-        <w:t xml:space="preserve">will have four main pages – the landing page, the dashboard page, the chat page, and auth page for logins, logouts, and sign-up. The landing page will highlight the web application’s main features. The dashboard page will display sensors’ feed data on a graph and in a table. The chat page must have a simple and </w:t>
-      </w:r>
-      <w:r>
-        <w:t>usable</w:t>
-      </w:r>
-      <w:r>
-        <w:t xml:space="preserve"> chat messenger</w:t>
-      </w:r>
-      <w:r>
-        <w:t xml:space="preserve">. The chat history should only persist for the duration of the user’s session and has the ability to be cleared if desired. The auth page(s) should have a means for the users to login, logout, and sign-up. The user’s authentication should last for the duration that the user is login. The user is only no longer authenticated when they log out. </w:t>
-      </w:r>
-      <w:r>
-        <w:t>If the user is not signed in, they can only view the auth page. If the user is signed in, they can view have access to all of the pages.</w:t>
-      </w:r>
-    </w:p>
-    <w:p>
-      <w:pPr>
-        <w:spacing w:after="0"/>
-      </w:pPr>
-    </w:p>
-    <w:p>
-      <w:pPr>
-        <w:spacing w:after="0"/>
-      </w:pPr>
-      <w:r>
-        <w:t>Besides being complete, functional, and polished, t</w:t>
-      </w:r>
-      <w:r>
-        <w:t>he web application must be user-friendly and intuitive</w:t>
-      </w:r>
-      <w:r>
-        <w:t xml:space="preserve"> as well. The web application must have a consistent color palette and theme throughout the website. The web application must also be responsive and work on various scree</w:t>
-      </w:r>
-      <w:r>
-        <w:t>n sizes.</w:t>
-      </w:r>
-      <w:r>
-        <w:t xml:space="preserve"> </w:t>
-      </w:r>
-    </w:p>
-    <w:p>
-      <w:pPr>
-        <w:spacing w:after="0"/>
-      </w:pPr>
-    </w:p>
-    <w:p>
-      <w:pPr>
-        <w:pStyle w:val="Heading4"/>
-      </w:pPr>
-      <w:r>
-        <w:t>Backend</w:t>
-      </w:r>
-    </w:p>
-    <w:p/>
-    <w:p>
-      <w:r>
-        <w:t xml:space="preserve">The backend service should </w:t>
-      </w:r>
-      <w:r>
-        <w:t>be RESTful and</w:t>
-      </w:r>
-      <w:r>
-        <w:t xml:space="preserve"> have endpoints that are publicly accessible. The backend services should have </w:t>
-      </w:r>
-      <w:r>
-        <w:t>three main</w:t>
-      </w:r>
-      <w:r>
-        <w:t xml:space="preserve"> functionalities</w:t>
-      </w:r>
-      <w:r>
-        <w:t xml:space="preserve">: 1) To retrieve feed sensor data from an external source and process and format it to be usable and readable once it is passed to the frontend application, 2) To take a user prompt related the capstone gardening system or </w:t>
-      </w:r>
-      <w:r>
-        <w:t>plant information and provide a tailored response related to the prompt, and 3) ensure the agentic component of the backend service has the guardrails to only answers questions relevant to the project and provide a response accordingly for irrelevant prompts or errors.</w:t>
-      </w:r>
-    </w:p>
-    <w:p>
-      <w:pPr>
-        <w:spacing w:after="0"/>
-      </w:pPr>
-      <w:r>
-        <w:br w:type="page"/>
-      </w:r>
-      <w:r>
-        <w:lastRenderedPageBreak/>
-        <w:t xml:space="preserve">The capstone gardening system will use commercially available and cheap hardware parts to ensure the embedded component of the project can be affordable, modular, upgradable, replaceable, and repairable; which a lot of commercial automated gardening system are not. Many readily available commercial automated gardening systems are expensive, costs hundreds of dollars, unrepairable with </w:t>
-      </w:r>
-      <w:r>
-        <w:t xml:space="preserve">parts </w:t>
-      </w:r>
-      <w:r>
-        <w:t>and supplies that are</w:t>
-      </w:r>
-      <w:r>
-        <w:t xml:space="preserve"> proprietary </w:t>
-      </w:r>
-      <w:r>
-        <w:t xml:space="preserve">or/and may not be commercially available for purchase. To offset this, I plant to utilize commercially </w:t>
-      </w:r>
-    </w:p>
-    <w:p>
-      <w:pPr>
-        <w:spacing w:after="0"/>
-      </w:pPr>
-    </w:p>
-    <w:p>
-      <w:r>
-        <w:t>The embedded component of the project</w:t>
-      </w:r>
-      <w:r>
-        <w:t xml:space="preserve"> forced me to learn C++ and basic circuitry to program and connect my sensors, pump, and </w:t>
-      </w:r>
-      <w:proofErr w:type="spellStart"/>
-      <w:r>
-        <w:t>growlight</w:t>
-      </w:r>
-      <w:proofErr w:type="spellEnd"/>
-      <w:r>
-        <w:t xml:space="preserve"> to the Arduino. For IoT, I learned about the MQTT protocol, and utilized the Adafruit IO Cloud Service and their MQTT API to publish and subscribe sensor data to</w:t>
-      </w:r>
-      <w:r>
-        <w:t xml:space="preserve"> and </w:t>
-      </w:r>
-      <w:r>
-        <w:t>from their feed database. And for AI Services, I learned and utilized Microsoft’s Semantic Kernel Software Development Kit (SDK) to develop a RESTful API that leverages Multiple Specialized Agents and Agentic Orchestration to provide guardrails and responses for specific topics within a prompt when conversing with an LLM.</w:t>
-      </w:r>
-    </w:p>
-    <w:p/>
-    <w:p>
-      <w:pPr>
-        <w:spacing w:after="0"/>
-      </w:pPr>
-      <w:r>
-        <w:t xml:space="preserve">Three different cloud services were used in this project as well. Microsoft Azure was used to host OpenAI’s LLM Model, o3-mini, but have successfully swapped it with a locally run LLM, the Ollama’s </w:t>
-      </w:r>
-      <w:proofErr w:type="spellStart"/>
-      <w:r>
-        <w:t>TinyLlama</w:t>
-      </w:r>
-      <w:proofErr w:type="spellEnd"/>
-      <w:r>
-        <w:t xml:space="preserve">. The LLM is used to provide responses to the user prompts. </w:t>
       </w:r>
     </w:p>
     <w:p>
@@ -4004,1381 +3805,6 @@
     </w:p>
     <w:p>
       <w:pPr>
-        <w:pStyle w:val="Heading1"/>
-      </w:pPr>
-      <w:bookmarkStart w:id="7" w:name="_Toc213960975"/>
-      <w:r>
-        <w:t>Design and Implementation</w:t>
-      </w:r>
-      <w:bookmarkEnd w:id="7"/>
-    </w:p>
-    <w:p/>
-    <w:p>
-      <w:r>
-        <w:t xml:space="preserve">The design </w:t>
-      </w:r>
-      <w:r>
-        <w:t xml:space="preserve">and implementation of the </w:t>
-      </w:r>
-      <w:r>
-        <w:t>semi-automated gardening system can be broken into three major subsystems: The embedded system, the frontend web application, and the backend service.</w:t>
-      </w:r>
-    </w:p>
-    <w:p>
-      <w:r>
-        <w:t>To compensate for my</w:t>
-      </w:r>
-      <w:r>
-        <w:t xml:space="preserve"> limited knowledge</w:t>
-      </w:r>
-      <w:r>
-        <w:t xml:space="preserve"> and background in </w:t>
-      </w:r>
-      <w:r>
-        <w:t xml:space="preserve">Embedded System and Design, </w:t>
-      </w:r>
-      <w:r>
-        <w:t xml:space="preserve">C++ Programming Language, </w:t>
-      </w:r>
-      <w:r>
-        <w:t xml:space="preserve">IoT Principals and Design, and Agentic Orchestration, I started my capstone project a few months prior to the start of the Fall 2025 </w:t>
-      </w:r>
-      <w:r>
-        <w:t>a</w:t>
-      </w:r>
-      <w:r>
-        <w:t xml:space="preserve">cademic </w:t>
-      </w:r>
-      <w:r>
-        <w:t>s</w:t>
-      </w:r>
-      <w:r>
-        <w:t xml:space="preserve">emester. </w:t>
-      </w:r>
-      <w:r>
-        <w:br/>
-      </w:r>
-      <w:r>
-        <w:br/>
-        <w:t>S</w:t>
-      </w:r>
-      <w:r>
-        <w:t xml:space="preserve">hortly after the capstone </w:t>
-      </w:r>
-      <w:r>
-        <w:t xml:space="preserve">project </w:t>
-      </w:r>
-      <w:r>
-        <w:t>idea was approved by Professor Fredericks</w:t>
-      </w:r>
-      <w:r>
-        <w:t>, I immediate began R&amp;D</w:t>
-      </w:r>
-      <w:r>
-        <w:t xml:space="preserve">, prototyping, and design for </w:t>
-      </w:r>
-      <w:r>
-        <w:t>the embedded component of the project in July 2025; and then for the agentic orchestration system in August 2025.</w:t>
-      </w:r>
-    </w:p>
-    <w:p>
-      <w:r>
-        <w:t xml:space="preserve">From my short time doing R&amp;D, prototyping, and building throwaway application, I was able to familiarize myself with </w:t>
-      </w:r>
-      <w:r>
-        <w:t>build my knowledge base</w:t>
-      </w:r>
-      <w:r>
-        <w:t xml:space="preserve">, </w:t>
-      </w:r>
-      <w:r>
-        <w:t xml:space="preserve">develop some reusable </w:t>
-      </w:r>
-      <w:r>
-        <w:t xml:space="preserve">code templates </w:t>
-      </w:r>
-      <w:r>
-        <w:t>that I could apply to my capstone project</w:t>
-      </w:r>
-      <w:r>
-        <w:t xml:space="preserve"> to shorten my development time, and refine how I wanted to design and architecture my application.</w:t>
-      </w:r>
-    </w:p>
-    <w:p/>
-    <w:p/>
-    <w:p>
-      <w:pPr>
-        <w:pStyle w:val="Heading2"/>
-      </w:pPr>
-      <w:bookmarkStart w:id="8" w:name="_Toc213960976"/>
-      <w:r>
-        <w:t xml:space="preserve">Embedded </w:t>
-      </w:r>
-      <w:r>
-        <w:t xml:space="preserve">Hardware </w:t>
-      </w:r>
-      <w:r>
-        <w:t>and Application</w:t>
-      </w:r>
-      <w:bookmarkEnd w:id="8"/>
-    </w:p>
-    <w:p/>
-    <w:p>
-      <w:pPr>
-        <w:pStyle w:val="Heading3"/>
-      </w:pPr>
-      <w:bookmarkStart w:id="9" w:name="_Toc213960977"/>
-      <w:r>
-        <w:lastRenderedPageBreak/>
-        <w:t>Embedded System + Circuitry</w:t>
-      </w:r>
-      <w:bookmarkEnd w:id="9"/>
-    </w:p>
-    <w:p/>
-    <w:p>
-      <w:r>
-        <w:t xml:space="preserve">For the embedded system, </w:t>
-      </w:r>
-      <w:r>
-        <w:t xml:space="preserve">a microcontroller is needed. It is the brain of the embedded component in the gardening system. The microcontroller is a small computer with an integrated circuit, RAM, processor, and I/O pins (IBM) required to physically connect the sensors and associated devices, and program and perform functional logic to capture sensor data and communicate with other external service through various communication modules and protocols, such as </w:t>
-      </w:r>
-      <w:proofErr w:type="spellStart"/>
-      <w:r>
-        <w:t>WiFi</w:t>
-      </w:r>
-      <w:proofErr w:type="spellEnd"/>
-      <w:r>
-        <w:t>/Internet or Bluetooth.</w:t>
-      </w:r>
-    </w:p>
-    <w:p>
-      <w:r>
-        <w:t>For the capstone project, I was split</w:t>
-      </w:r>
-      <w:r>
-        <w:t xml:space="preserve"> between the ESP32 and the Arduino Uno R4. I ultimately selected the Arduino Uno R4 over the ESP32 because it more </w:t>
-      </w:r>
-      <w:r>
-        <w:t xml:space="preserve">1) </w:t>
-      </w:r>
-      <w:r>
-        <w:t xml:space="preserve">user-friendly, </w:t>
-      </w:r>
-      <w:r>
-        <w:t>2) has a lot of official documentations, 3)</w:t>
-      </w:r>
-      <w:r>
-        <w:t xml:space="preserve"> can supply both 5v AND 3.3v of power, which allows more flexibility in </w:t>
-      </w:r>
-      <w:r>
-        <w:t>terms of sensors and devices I can use in the gardening system, and 4) has the I/O peripherals pre-soldered with female pin headers.</w:t>
-      </w:r>
-    </w:p>
-    <w:p>
-      <w:r>
-        <w:t xml:space="preserve">The microcontroller was also compared with a companion mini-breadboard which was used to build the electronic circuits for the various sensors and devices (pump and </w:t>
-      </w:r>
-      <w:proofErr w:type="spellStart"/>
-      <w:r>
-        <w:t>growlight</w:t>
-      </w:r>
-      <w:proofErr w:type="spellEnd"/>
-      <w:r>
-        <w:t>) without soldering.</w:t>
-      </w:r>
-      <w:r>
-        <w:t xml:space="preserve"> The circuitry system was mostly connected by jumper wires and splicing connectors. Only a few components were soldered, such as grow light’s wires after I removed </w:t>
-      </w:r>
-      <w:r>
-        <w:t>its</w:t>
-      </w:r>
-      <w:r>
-        <w:t xml:space="preserve"> internal circuit board. It was soldered with a tin-based and lead-free solder.</w:t>
-      </w:r>
-    </w:p>
-    <w:p>
-      <w:r>
-        <w:t xml:space="preserve">The </w:t>
-      </w:r>
-      <w:r>
-        <w:t xml:space="preserve">decision to use a breadboard and leave most </w:t>
-      </w:r>
-      <w:r>
-        <w:t xml:space="preserve">component unsoldered was intentional due to the faultiness of the sensors and wires, to make it easily more replaceable, but also to ensure that the system remain easily configurable and modifiable.  </w:t>
-      </w:r>
-    </w:p>
-    <w:p>
-      <w:r>
-        <w:t xml:space="preserve">In terms of sensors, four types were used in the project. </w:t>
-      </w:r>
-      <w:r>
-        <w:t>The DHT11 Sensor which is able to measure an environment’s temperature and humidity. The photoresistor which can measure the light intensity of an environment. The soil conductivity sensor which can measure the amount of moisture in a soil. The ultrasonic sensor which is typically used to measure distance by emitting a sonar and detecting it and measuring the time it takes traveling to and from the sensor. This ultrasonic sensor was used to measure both the plant height and water supply level in a container in the project.</w:t>
-      </w:r>
-    </w:p>
-    <w:p>
-      <w:r>
-        <w:t xml:space="preserve">All </w:t>
-      </w:r>
-      <w:r>
-        <w:t xml:space="preserve">analog </w:t>
-      </w:r>
-      <w:r>
-        <w:t>sensors were calibrated</w:t>
-      </w:r>
-      <w:r>
-        <w:t xml:space="preserve"> and the readings mapped accordingly to upper and lower bounds of the target ranges.</w:t>
-      </w:r>
-    </w:p>
-    <w:p/>
-    <w:p>
-      <w:pPr>
-        <w:pStyle w:val="Heading3"/>
-      </w:pPr>
-      <w:bookmarkStart w:id="10" w:name="_Toc213960978"/>
-      <w:r>
-        <w:t>IoT</w:t>
-      </w:r>
-      <w:r>
-        <w:t xml:space="preserve"> Implementation and IoT </w:t>
-      </w:r>
-      <w:r>
-        <w:t>Cloud Service</w:t>
-      </w:r>
-      <w:bookmarkEnd w:id="10"/>
-    </w:p>
-    <w:p/>
-    <w:p>
-      <w:r>
-        <w:t xml:space="preserve">To connect the </w:t>
-      </w:r>
-      <w:r>
-        <w:t xml:space="preserve">embedded system to the internet and make it IoT-enabled, </w:t>
-      </w:r>
-      <w:r>
-        <w:t xml:space="preserve">and send data to a remote database, the </w:t>
-      </w:r>
-      <w:proofErr w:type="spellStart"/>
-      <w:r>
-        <w:t>AdafruitIO</w:t>
-      </w:r>
-      <w:proofErr w:type="spellEnd"/>
-      <w:r>
-        <w:t xml:space="preserve"> Cloud Service was used. </w:t>
-      </w:r>
-      <w:proofErr w:type="spellStart"/>
-      <w:r>
-        <w:t>AdafruitIO</w:t>
-      </w:r>
-      <w:proofErr w:type="spellEnd"/>
-      <w:r>
-        <w:t xml:space="preserve"> serves a MQTT broker and a cloud database.</w:t>
-      </w:r>
-      <w:r>
-        <w:t xml:space="preserve"> </w:t>
-      </w:r>
-      <w:r>
-        <w:br/>
-      </w:r>
-      <w:r>
-        <w:br/>
-      </w:r>
-      <w:r>
-        <w:t>S</w:t>
-      </w:r>
-      <w:r>
-        <w:t>everal built-in classes and 3</w:t>
-      </w:r>
-      <w:r>
-        <w:rPr>
-          <w:vertAlign w:val="superscript"/>
-        </w:rPr>
-        <w:t>rd</w:t>
-      </w:r>
-      <w:r>
-        <w:t xml:space="preserve"> party libraries </w:t>
-      </w:r>
-      <w:r>
-        <w:t xml:space="preserve">were </w:t>
-      </w:r>
-      <w:r>
-        <w:t>utilized in the Arduino’s code</w:t>
-      </w:r>
-      <w:r>
-        <w:t xml:space="preserve"> to establish connection the </w:t>
-      </w:r>
-      <w:proofErr w:type="spellStart"/>
-      <w:r>
-        <w:t>AdafruitIO</w:t>
-      </w:r>
-      <w:proofErr w:type="spellEnd"/>
-      <w:r>
-        <w:t xml:space="preserve"> Cloud Service</w:t>
-      </w:r>
-      <w:r>
-        <w:t xml:space="preserve">. The </w:t>
-      </w:r>
-      <w:r>
-        <w:t>"</w:t>
-      </w:r>
-      <w:proofErr w:type="spellStart"/>
-      <w:r>
-        <w:t>WiFiServer</w:t>
-      </w:r>
-      <w:proofErr w:type="spellEnd"/>
-      <w:r>
-        <w:t>"</w:t>
-      </w:r>
-      <w:r>
-        <w:t xml:space="preserve"> class </w:t>
-      </w:r>
-      <w:r>
-        <w:t xml:space="preserve">was used to set up and establish a </w:t>
-      </w:r>
-      <w:proofErr w:type="spellStart"/>
-      <w:r>
-        <w:t>WiFi</w:t>
-      </w:r>
-      <w:proofErr w:type="spellEnd"/>
-      <w:r>
-        <w:t xml:space="preserve"> connection to the local home router. The </w:t>
-      </w:r>
-      <w:r>
-        <w:t>"</w:t>
-      </w:r>
-      <w:proofErr w:type="spellStart"/>
-      <w:r>
-        <w:t>WiFiSSLClient</w:t>
-      </w:r>
-      <w:proofErr w:type="spellEnd"/>
-      <w:r>
-        <w:t>"</w:t>
-      </w:r>
-      <w:r>
-        <w:t xml:space="preserve"> library and class was required and used to established an </w:t>
-      </w:r>
-      <w:r>
-        <w:lastRenderedPageBreak/>
-        <w:t>SSL (Secure Socket Layer) connection to the Adafruit IO server.</w:t>
-      </w:r>
-      <w:r>
-        <w:t xml:space="preserve"> </w:t>
-      </w:r>
-      <w:proofErr w:type="spellStart"/>
-      <w:r>
-        <w:t>AdafruitIO</w:t>
-      </w:r>
-      <w:proofErr w:type="spellEnd"/>
-      <w:r>
-        <w:t xml:space="preserve"> has an SSL certificate that is required to establish a secure and encrypted connection to their server.</w:t>
-      </w:r>
-    </w:p>
-    <w:p>
-      <w:r>
-        <w:t xml:space="preserve">The </w:t>
-      </w:r>
-      <w:r>
-        <w:t>"</w:t>
-      </w:r>
-      <w:proofErr w:type="spellStart"/>
-      <w:r>
-        <w:t>Adafruit_MQTT_Client</w:t>
-      </w:r>
-      <w:proofErr w:type="spellEnd"/>
-      <w:r>
-        <w:t xml:space="preserve">" is </w:t>
-      </w:r>
-      <w:r>
-        <w:t xml:space="preserve">library and class </w:t>
-      </w:r>
-      <w:r>
-        <w:t xml:space="preserve">used </w:t>
-      </w:r>
-      <w:r>
-        <w:t xml:space="preserve">to </w:t>
-      </w:r>
-      <w:r>
-        <w:t>establish and manage network connections</w:t>
-      </w:r>
-      <w:r>
-        <w:t xml:space="preserve"> </w:t>
-      </w:r>
-      <w:r>
-        <w:t xml:space="preserve">and </w:t>
-      </w:r>
-      <w:r>
-        <w:t>communications between</w:t>
-      </w:r>
-      <w:r>
-        <w:t xml:space="preserve"> the Arduino </w:t>
-      </w:r>
-      <w:r>
-        <w:t xml:space="preserve">and </w:t>
-      </w:r>
-      <w:r>
-        <w:t>Adafruit IO (MQTT broker)</w:t>
-      </w:r>
-      <w:r>
-        <w:t xml:space="preserve">. </w:t>
-      </w:r>
-      <w:r>
-        <w:t xml:space="preserve">The </w:t>
-      </w:r>
-      <w:r>
-        <w:t>"</w:t>
-      </w:r>
-      <w:proofErr w:type="spellStart"/>
-      <w:r>
-        <w:t>Adafruit_MQTT</w:t>
-      </w:r>
-      <w:proofErr w:type="spellEnd"/>
-      <w:r>
-        <w:t>"</w:t>
-      </w:r>
-      <w:r>
-        <w:t xml:space="preserve"> library contains all of the MQTT logic that allows the board to publish data to and subscribe from the </w:t>
-      </w:r>
-      <w:r>
-        <w:t>Adafruit IO (MQTT broker).</w:t>
-      </w:r>
-    </w:p>
-    <w:p/>
-    <w:p>
-      <w:pPr>
-        <w:pStyle w:val="Heading3"/>
-      </w:pPr>
-      <w:bookmarkStart w:id="11" w:name="_Toc213960979"/>
-      <w:r>
-        <w:t xml:space="preserve">Embedded </w:t>
-      </w:r>
-      <w:r>
-        <w:t>Application</w:t>
-      </w:r>
-      <w:bookmarkEnd w:id="11"/>
-    </w:p>
-    <w:p/>
-    <w:p>
-      <w:pPr>
-        <w:spacing w:after="0"/>
-      </w:pPr>
-      <w:r>
-        <w:t>The logic of the embedded system was coded in C++ in both Visual Studio Code and Arduino IDE</w:t>
-      </w:r>
-      <w:r>
-        <w:t>, rendered and sent to the microcontroller through the Arduino IDE and USB-C connection. The embedded application has a bunch of variables and class objects at the top of the program that is declared, initialized, and/or instantiated.</w:t>
-      </w:r>
-      <w:r>
-        <w:t xml:space="preserve"> It is at the top of the program where the</w:t>
-      </w:r>
-      <w:r>
-        <w:t xml:space="preserve"> sensor threshold variables were established and the </w:t>
-      </w:r>
-      <w:proofErr w:type="spellStart"/>
-      <w:r>
-        <w:t>Wifi</w:t>
-      </w:r>
-      <w:proofErr w:type="spellEnd"/>
-      <w:r>
-        <w:t xml:space="preserve"> Server, </w:t>
-      </w:r>
-      <w:proofErr w:type="spellStart"/>
-      <w:r>
-        <w:t>WiFi</w:t>
-      </w:r>
-      <w:proofErr w:type="spellEnd"/>
-      <w:r>
-        <w:t xml:space="preserve"> SSL Client,</w:t>
-      </w:r>
-      <w:r>
-        <w:t xml:space="preserve"> </w:t>
-      </w:r>
-      <w:r>
-        <w:t xml:space="preserve">Adafruit </w:t>
-      </w:r>
-      <w:r>
-        <w:t xml:space="preserve">MQTT </w:t>
-      </w:r>
-      <w:r>
-        <w:t>C</w:t>
-      </w:r>
-      <w:r>
-        <w:t>lient</w:t>
-      </w:r>
-      <w:r>
-        <w:t xml:space="preserve">, and various Arduino Task Timer objects </w:t>
-      </w:r>
-      <w:r>
-        <w:t>were all instantiated.</w:t>
-      </w:r>
-    </w:p>
-    <w:p>
-      <w:pPr>
-        <w:spacing w:after="0"/>
-      </w:pPr>
-    </w:p>
-    <w:p>
-      <w:pPr>
-        <w:spacing w:after="0"/>
-      </w:pPr>
-      <w:r>
-        <w:t xml:space="preserve">The embedded application also has two main functions in called automatically at runtime, the </w:t>
-      </w:r>
-      <w:proofErr w:type="gramStart"/>
-      <w:r>
-        <w:t>setup(</w:t>
-      </w:r>
-      <w:proofErr w:type="gramEnd"/>
-      <w:r>
-        <w:t xml:space="preserve">) function and the </w:t>
-      </w:r>
-      <w:proofErr w:type="gramStart"/>
-      <w:r>
-        <w:t>loop(</w:t>
-      </w:r>
-      <w:proofErr w:type="gramEnd"/>
-      <w:r>
-        <w:t xml:space="preserve">) function. The setup function is called once at the program and the loop function is executed continuously after the setup function has been called. </w:t>
-      </w:r>
-    </w:p>
-    <w:p>
-      <w:pPr>
-        <w:spacing w:after="0"/>
-      </w:pPr>
-    </w:p>
-    <w:p>
-      <w:pPr>
-        <w:spacing w:after="0"/>
-      </w:pPr>
-      <w:r>
-        <w:t xml:space="preserve">The setup() function in my embedded application was used to 1) initialize serial communication, 2) setup and establish the </w:t>
-      </w:r>
-      <w:proofErr w:type="spellStart"/>
-      <w:r>
-        <w:t>Wifi</w:t>
-      </w:r>
-      <w:proofErr w:type="spellEnd"/>
-      <w:r>
-        <w:t xml:space="preserve"> connection to the router, </w:t>
-      </w:r>
-      <w:r>
-        <w:t>3) registers Adafruit IO’s CA certificate, 4</w:t>
-      </w:r>
-      <w:r>
-        <w:t>) setup the pins connection and mode for the sensors</w:t>
-      </w:r>
-      <w:r>
-        <w:t xml:space="preserve">, </w:t>
-      </w:r>
-      <w:r>
-        <w:t xml:space="preserve">5) request test readings from all of the sensors and serializing the value, </w:t>
-      </w:r>
-      <w:r>
-        <w:t xml:space="preserve">and </w:t>
-      </w:r>
-      <w:r>
-        <w:t>5</w:t>
-      </w:r>
-      <w:r>
-        <w:t>) instantiate any class object that may was only initialize at the top of the program.</w:t>
-      </w:r>
-    </w:p>
-    <w:p>
-      <w:pPr>
-        <w:spacing w:after="0"/>
-      </w:pPr>
-    </w:p>
-    <w:p>
-      <w:pPr>
-        <w:spacing w:after="0"/>
-      </w:pPr>
-      <w:r>
-        <w:t xml:space="preserve">The </w:t>
-      </w:r>
-      <w:proofErr w:type="gramStart"/>
-      <w:r>
-        <w:t>loop(</w:t>
-      </w:r>
-      <w:proofErr w:type="gramEnd"/>
-      <w:r>
-        <w:t>) function in my embedded application</w:t>
-      </w:r>
-      <w:r>
-        <w:t xml:space="preserve"> was used to periodically 1) capture sensor reading, 2) publishing those sensor data to the Adafruit IO, and 3) manage the </w:t>
-      </w:r>
-      <w:r>
-        <w:t>grow light</w:t>
-      </w:r>
-      <w:r>
-        <w:t xml:space="preserve"> and pump trigger events and activation duration, all on different concurrent timers.</w:t>
-      </w:r>
-    </w:p>
-    <w:p>
-      <w:pPr>
-        <w:spacing w:after="0"/>
-      </w:pPr>
-    </w:p>
-    <w:p>
-      <w:pPr>
-        <w:spacing w:after="0"/>
-      </w:pPr>
-      <w:r>
-        <w:t>The embedded application utilized three custom classes that I built: "</w:t>
-      </w:r>
-      <w:proofErr w:type="spellStart"/>
-      <w:r>
-        <w:t>ArduinoTimerTask</w:t>
-      </w:r>
-      <w:proofErr w:type="spellEnd"/>
-      <w:r>
-        <w:t>,</w:t>
-      </w:r>
-      <w:r>
-        <w:t xml:space="preserve"> </w:t>
-      </w:r>
-      <w:r>
-        <w:t>" “</w:t>
-      </w:r>
-      <w:proofErr w:type="spellStart"/>
-      <w:r>
-        <w:t>Adafruit_Helper</w:t>
-      </w:r>
-      <w:proofErr w:type="spellEnd"/>
-      <w:r>
-        <w:t xml:space="preserve">,” </w:t>
-      </w:r>
-      <w:r>
-        <w:t>and “</w:t>
-      </w:r>
-      <w:proofErr w:type="spellStart"/>
-      <w:r>
-        <w:t>Unit_Converter</w:t>
-      </w:r>
-      <w:proofErr w:type="spellEnd"/>
-      <w:r>
-        <w:t>.”</w:t>
-      </w:r>
-    </w:p>
-    <w:p>
-      <w:pPr>
-        <w:spacing w:after="0"/>
-      </w:pPr>
-    </w:p>
-    <w:p>
-      <w:pPr>
-        <w:spacing w:after="0"/>
-      </w:pPr>
-      <w:r>
-        <w:t xml:space="preserve">The custom class, </w:t>
-      </w:r>
-      <w:r>
-        <w:t>"</w:t>
-      </w:r>
-      <w:proofErr w:type="spellStart"/>
-      <w:r>
-        <w:t>ArduinoTaskTimer</w:t>
-      </w:r>
-      <w:proofErr w:type="spellEnd"/>
-      <w:r>
-        <w:t>,</w:t>
-      </w:r>
-      <w:r>
-        <w:t>"</w:t>
-      </w:r>
-      <w:r>
-        <w:t xml:space="preserve"> was created to streamline the process to create, check, and reset a timer. This allows for a </w:t>
-      </w:r>
-      <w:r>
-        <w:t xml:space="preserve">reusable and cleaner code base, and the ability for the application have multiple concurrent timers to </w:t>
-      </w:r>
-      <w:proofErr w:type="spellStart"/>
-      <w:r>
-        <w:t>fullfill</w:t>
-      </w:r>
-      <w:proofErr w:type="spellEnd"/>
-      <w:r>
-        <w:t xml:space="preserve"> and trigger multiple events, such as independent times to publish to the broker, subscribe from the broker, and retrieve readings from the sensors.</w:t>
-      </w:r>
-    </w:p>
-    <w:p>
-      <w:pPr>
-        <w:spacing w:after="0"/>
-      </w:pPr>
-    </w:p>
-    <w:p>
-      <w:pPr>
-        <w:spacing w:after="0"/>
-      </w:pPr>
-      <w:r>
-        <w:t xml:space="preserve">The custom class, </w:t>
-      </w:r>
-      <w:r>
-        <w:t>"</w:t>
-      </w:r>
-      <w:proofErr w:type="spellStart"/>
-      <w:r>
-        <w:t>Adafruit_Helper</w:t>
-      </w:r>
-      <w:proofErr w:type="spellEnd"/>
-      <w:r>
-        <w:t>,</w:t>
-      </w:r>
-      <w:r>
-        <w:t>"</w:t>
-      </w:r>
-      <w:r>
-        <w:t xml:space="preserve"> was created to streamline, extend, and abstract away all </w:t>
-      </w:r>
-      <w:r>
-        <w:t xml:space="preserve">logic and </w:t>
-      </w:r>
-      <w:r>
-        <w:t xml:space="preserve">setup </w:t>
-      </w:r>
-      <w:r>
-        <w:t>needed to make a connection</w:t>
-      </w:r>
-      <w:r>
-        <w:t xml:space="preserve"> to the MQTT broker</w:t>
-      </w:r>
-      <w:r>
-        <w:t>,</w:t>
-      </w:r>
-      <w:r>
-        <w:t xml:space="preserve"> publish </w:t>
-      </w:r>
-      <w:r>
-        <w:t xml:space="preserve">data to the MQTT broker, </w:t>
-      </w:r>
-      <w:r>
-        <w:t xml:space="preserve">and subscribe </w:t>
-      </w:r>
-      <w:r>
-        <w:t xml:space="preserve">data </w:t>
-      </w:r>
-      <w:r>
-        <w:t>from the MQTT broker.</w:t>
-      </w:r>
-    </w:p>
-    <w:p>
-      <w:pPr>
-        <w:spacing w:after="0"/>
-      </w:pPr>
-    </w:p>
-    <w:p>
-      <w:pPr>
-        <w:spacing w:after="0"/>
-      </w:pPr>
-      <w:r>
-        <w:lastRenderedPageBreak/>
-        <w:t>The custom class, "</w:t>
-      </w:r>
-      <w:proofErr w:type="spellStart"/>
-      <w:r>
-        <w:t>Unit_Converter</w:t>
-      </w:r>
-      <w:proofErr w:type="spellEnd"/>
-      <w:r>
-        <w:t xml:space="preserve">," was created to provide a means to mainly </w:t>
-      </w:r>
-      <w:r>
-        <w:t xml:space="preserve">help </w:t>
-      </w:r>
-      <w:r>
-        <w:t xml:space="preserve">convert units of time from hours, minutes, and seconds to milliseconds, and back. </w:t>
-      </w:r>
-      <w:r>
-        <w:t>However, it is not limited to units of time, and has one variable that can be used to help convert between units of v</w:t>
-      </w:r>
-      <w:r>
-        <w:t>olume.</w:t>
-      </w:r>
-    </w:p>
-    <w:p/>
-    <w:p>
-      <w:pPr>
-        <w:pStyle w:val="Heading2"/>
-      </w:pPr>
-      <w:bookmarkStart w:id="12" w:name="_Toc213960980"/>
-      <w:r>
-        <w:t>Frontend Service: Web Application</w:t>
-      </w:r>
-      <w:bookmarkEnd w:id="12"/>
-    </w:p>
-    <w:p/>
-    <w:p>
-      <w:pPr>
-        <w:spacing w:after="0"/>
-      </w:pPr>
-      <w:r>
-        <w:t>The frontend web application was built using the Angular Framework. Angular was chosen over React because it has a lot of built libraries</w:t>
-      </w:r>
-      <w:r>
-        <w:t xml:space="preserve"> and features</w:t>
-      </w:r>
-      <w:r>
-        <w:t xml:space="preserve"> that </w:t>
-      </w:r>
-      <w:r>
-        <w:t xml:space="preserve">limits the needs of </w:t>
-      </w:r>
-      <w:r>
-        <w:t xml:space="preserve">external </w:t>
-      </w:r>
-      <w:r>
-        <w:t>third-party</w:t>
-      </w:r>
-      <w:r>
-        <w:t xml:space="preserve"> libraries</w:t>
-      </w:r>
-      <w:r>
-        <w:t xml:space="preserve"> that may not be maintained. Angular has several control flow syntaxes that helps user conditionally renders elements in components. It also has</w:t>
-      </w:r>
-      <w:r>
-        <w:t xml:space="preserve"> a built-in system that can manage data states in services and components </w:t>
-      </w:r>
-      <w:r>
-        <w:t>(Signal</w:t>
-      </w:r>
-      <w:r>
-        <w:t xml:space="preserve">s) </w:t>
-      </w:r>
-      <w:r>
-        <w:t>and can detect changes within a component to trigger re-rendering</w:t>
-      </w:r>
-      <w:r>
-        <w:t xml:space="preserve"> (</w:t>
-      </w:r>
-      <w:proofErr w:type="spellStart"/>
-      <w:r>
-        <w:t>ChangeDetectionRef</w:t>
-      </w:r>
-      <w:proofErr w:type="spellEnd"/>
-      <w:r>
-        <w:t>)</w:t>
-      </w:r>
-      <w:r>
-        <w:t xml:space="preserve">. Classes and services can be </w:t>
-      </w:r>
-      <w:r>
-        <w:t>dependency</w:t>
-      </w:r>
-      <w:r>
-        <w:t xml:space="preserve"> injected into a component to preserve data states and </w:t>
-      </w:r>
-      <w:r>
-        <w:t>share their signals among other classes via class constructor or the Inject function</w:t>
-      </w:r>
-      <w:r>
-        <w:t xml:space="preserve">. </w:t>
-      </w:r>
-    </w:p>
-    <w:p>
-      <w:pPr>
-        <w:spacing w:after="0"/>
-      </w:pPr>
-    </w:p>
-    <w:p>
-      <w:pPr>
-        <w:spacing w:after="0"/>
-      </w:pPr>
-      <w:r>
-        <w:t xml:space="preserve">The </w:t>
-      </w:r>
-      <w:proofErr w:type="spellStart"/>
-      <w:r>
-        <w:t>PrimeNG</w:t>
-      </w:r>
-      <w:proofErr w:type="spellEnd"/>
-      <w:r>
-        <w:t xml:space="preserve"> UI Component Library, the </w:t>
-      </w:r>
-      <w:proofErr w:type="spellStart"/>
-      <w:r>
-        <w:t>PrimeFlex</w:t>
-      </w:r>
-      <w:proofErr w:type="spellEnd"/>
-      <w:r>
-        <w:t xml:space="preserve"> CSS Utility Library, and Tailwind CSS Utility Framework were all used</w:t>
-      </w:r>
-      <w:r>
-        <w:t xml:space="preserve"> to save time</w:t>
-      </w:r>
-      <w:r>
-        <w:t xml:space="preserve"> and avoid</w:t>
-      </w:r>
-      <w:r>
-        <w:t xml:space="preserve"> </w:t>
-      </w:r>
-      <w:r>
-        <w:t xml:space="preserve">building complex components and CSS styles from scratch. </w:t>
-      </w:r>
-      <w:r>
-        <w:t xml:space="preserve">Free UI </w:t>
-      </w:r>
-      <w:r>
-        <w:t xml:space="preserve">blocks from </w:t>
-      </w:r>
-      <w:proofErr w:type="spellStart"/>
-      <w:r>
-        <w:t>PrimeBlock</w:t>
-      </w:r>
-      <w:proofErr w:type="spellEnd"/>
-      <w:r>
-        <w:t xml:space="preserve"> UI Block library </w:t>
-      </w:r>
-      <w:r>
-        <w:t xml:space="preserve">were used as placeholder </w:t>
-      </w:r>
-      <w:r>
-        <w:t xml:space="preserve">templates for some of the components’ layout. </w:t>
-      </w:r>
-      <w:r>
-        <w:t>These layouts</w:t>
-      </w:r>
-      <w:r>
-        <w:t xml:space="preserve"> were later updated and reconfigured to show the desired content and data, and implemented with logic. </w:t>
-      </w:r>
-      <w:r>
-        <w:br/>
-      </w:r>
-    </w:p>
-    <w:p>
-      <w:pPr>
-        <w:spacing w:after="0"/>
-      </w:pPr>
-      <w:r>
-        <w:t>The benefit of using the Prime UI libraries is that they all share a unified theming architecture and design token (or defined CSS properties). The properties assigned to these tokens can be overridden for apply style changes across the application when a custom theme is applied.</w:t>
-      </w:r>
-    </w:p>
-    <w:p>
-      <w:pPr>
-        <w:spacing w:after="0"/>
-      </w:pPr>
-    </w:p>
-    <w:p>
-      <w:pPr>
-        <w:spacing w:after="0"/>
-      </w:pPr>
-      <w:r>
-        <w:t xml:space="preserve">Each of the main pages in the web application are its own components. Some pages such as chat page and auth page component had custom child components built for them. </w:t>
-      </w:r>
-    </w:p>
-    <w:p>
-      <w:pPr>
-        <w:spacing w:after="0"/>
-      </w:pPr>
-    </w:p>
-    <w:p>
-      <w:pPr>
-        <w:spacing w:after="0"/>
-      </w:pPr>
-      <w:r>
-        <w:t>The chat page had a customized</w:t>
-      </w:r>
-      <w:r>
-        <w:t xml:space="preserve"> chat container and chat form components built for it. The chat container</w:t>
-      </w:r>
-      <w:r>
-        <w:t xml:space="preserve"> </w:t>
-      </w:r>
-      <w:r>
-        <w:t xml:space="preserve">displays all of the chat messages </w:t>
-      </w:r>
-      <w:r>
-        <w:t xml:space="preserve">been the chat completion agent (assistant) and the user. The chat form </w:t>
-      </w:r>
-      <w:proofErr w:type="gramStart"/>
-      <w:r>
-        <w:t>provide</w:t>
-      </w:r>
-      <w:proofErr w:type="gramEnd"/>
-      <w:r>
-        <w:t xml:space="preserve"> users with the textbox and buttons to type, submit, or clear chat logs. The chat is only stored per user session.</w:t>
-      </w:r>
-    </w:p>
-    <w:p>
-      <w:pPr>
-        <w:spacing w:after="0"/>
-      </w:pPr>
-    </w:p>
-    <w:p>
-      <w:pPr>
-        <w:spacing w:after="0"/>
-      </w:pPr>
-      <w:r>
-        <w:t xml:space="preserve">The auth page has three components. Each has templates and handles the user login, the logout, and sign up. </w:t>
-      </w:r>
-      <w:r>
-        <w:t xml:space="preserve">They render one at a time </w:t>
-      </w:r>
-      <w:r>
-        <w:t xml:space="preserve">depending whether some conditions. </w:t>
-      </w:r>
-    </w:p>
-    <w:p>
-      <w:pPr>
-        <w:spacing w:after="0"/>
-      </w:pPr>
-    </w:p>
-    <w:p>
-      <w:pPr>
-        <w:spacing w:after="0"/>
-      </w:pPr>
-      <w:r>
-        <w:t>The web application will also have firebase’s auth library installed and will access and reach out Firebase Authentication services to handle user authentication during sign in, sign out, and sign up. Depending on the user’s auth</w:t>
-      </w:r>
-      <w:r>
-        <w:t>entication state, they are either able to access all of the pages in the application or just the auth page.</w:t>
-      </w:r>
-      <w:r>
-        <w:t xml:space="preserve"> Routes are guarded with </w:t>
-      </w:r>
-      <w:proofErr w:type="spellStart"/>
-      <w:r>
-        <w:t>Angular’s</w:t>
-      </w:r>
-      <w:proofErr w:type="spellEnd"/>
-      <w:r>
-        <w:t xml:space="preserve"> built in Auth Guard feature.</w:t>
-      </w:r>
-    </w:p>
-    <w:p>
-      <w:pPr>
-        <w:spacing w:after="0"/>
-      </w:pPr>
-    </w:p>
-    <w:p>
-      <w:pPr>
-        <w:spacing w:after="0"/>
-      </w:pPr>
-      <w:r>
-        <w:t xml:space="preserve">The application also has four services. Two of the services connect to the backend service’s endpoints, one for the Adafruit IO feed data and the other for the Chat Completion agent’s response. </w:t>
-      </w:r>
-      <w:r>
-        <w:t xml:space="preserve">The other two </w:t>
-      </w:r>
-      <w:r>
-        <w:lastRenderedPageBreak/>
-        <w:t>are shared services that can be injected to various components to share common data such as auth</w:t>
-      </w:r>
-      <w:r>
-        <w:t xml:space="preserve"> state</w:t>
-      </w:r>
-      <w:r>
-        <w:t xml:space="preserve">, light or dark mode state, and </w:t>
-      </w:r>
-      <w:r>
-        <w:t>more</w:t>
-      </w:r>
-      <w:r>
-        <w:t>.</w:t>
-      </w:r>
-    </w:p>
-    <w:p>
-      <w:pPr>
-        <w:spacing w:after="0"/>
-      </w:pPr>
-    </w:p>
-    <w:p>
-      <w:pPr>
-        <w:pStyle w:val="Heading2"/>
-      </w:pPr>
-      <w:bookmarkStart w:id="13" w:name="_Toc213960981"/>
-      <w:r>
-        <w:t xml:space="preserve">Backend </w:t>
-      </w:r>
-      <w:r>
-        <w:t>Service: RESTful API w/ Agentic Chat Service and Adafruit Service</w:t>
-      </w:r>
-      <w:bookmarkEnd w:id="13"/>
-    </w:p>
-    <w:p/>
-    <w:p>
-      <w:pPr>
-        <w:spacing w:after="0"/>
-      </w:pPr>
-      <w:r>
-        <w:t xml:space="preserve">The backend service was built with ASP.NET in Visual Studio. The </w:t>
-      </w:r>
-      <w:r>
-        <w:t>backend service</w:t>
-      </w:r>
-      <w:r>
-        <w:t xml:space="preserve"> follows the Controller-Service-Repo architecture. </w:t>
-      </w:r>
-      <w:r>
-        <w:t xml:space="preserve">There </w:t>
-      </w:r>
-      <w:proofErr w:type="gramStart"/>
-      <w:r>
-        <w:t>is</w:t>
-      </w:r>
-      <w:proofErr w:type="gramEnd"/>
-      <w:r>
-        <w:t xml:space="preserve"> no</w:t>
-      </w:r>
-      <w:r>
-        <w:t xml:space="preserve"> functional</w:t>
-      </w:r>
-      <w:r>
-        <w:t xml:space="preserve"> repo classes, but t</w:t>
-      </w:r>
-      <w:r>
-        <w:t xml:space="preserve">here are two major internal </w:t>
-      </w:r>
-      <w:r>
-        <w:t xml:space="preserve">controllers and </w:t>
-      </w:r>
-      <w:r>
-        <w:t xml:space="preserve">services in this application, the Adafruit </w:t>
-      </w:r>
-      <w:r>
-        <w:t xml:space="preserve">Controller and </w:t>
-      </w:r>
-      <w:r>
-        <w:t>Service</w:t>
-      </w:r>
-      <w:r>
-        <w:t xml:space="preserve"> and Agentic Chat</w:t>
-      </w:r>
-      <w:r>
-        <w:t xml:space="preserve"> Completion Controller and</w:t>
-      </w:r>
-      <w:r>
-        <w:t xml:space="preserve"> Service. </w:t>
-      </w:r>
-      <w:r>
-        <w:t>The controller abstracts away the logic of the services and exposes the application to the internet. The</w:t>
-      </w:r>
-      <w:r>
-        <w:t xml:space="preserve"> controllers also each have their own custom CORs policy and the backend application is integrated with Swagger UI.</w:t>
-      </w:r>
-    </w:p>
-    <w:p>
-      <w:pPr>
-        <w:spacing w:after="0"/>
-      </w:pPr>
-    </w:p>
-    <w:p>
-      <w:pPr>
-        <w:spacing w:after="0"/>
-      </w:pPr>
-      <w:r>
-        <w:t>The backend</w:t>
-      </w:r>
-      <w:r>
-        <w:t xml:space="preserve"> application</w:t>
-      </w:r>
-      <w:r>
-        <w:t xml:space="preserve"> </w:t>
-      </w:r>
-      <w:r>
-        <w:t xml:space="preserve">has </w:t>
-      </w:r>
-      <w:r>
-        <w:t>various</w:t>
-      </w:r>
-      <w:r>
-        <w:t xml:space="preserve"> </w:t>
-      </w:r>
-      <w:r>
-        <w:t xml:space="preserve">support classes that these two services in the </w:t>
-      </w:r>
-      <w:r>
-        <w:t>b</w:t>
-      </w:r>
-      <w:r>
-        <w:t>ackend application relies on, such as: factory, helper, HTTP client, mapper, orchestration, registry,</w:t>
-      </w:r>
-      <w:r>
-        <w:t xml:space="preserve"> </w:t>
-      </w:r>
-      <w:r>
-        <w:t>plugin</w:t>
-      </w:r>
-      <w:r>
-        <w:t>, model, domain, and DTO</w:t>
-      </w:r>
-      <w:r>
-        <w:t xml:space="preserve"> classes.</w:t>
-      </w:r>
-    </w:p>
-    <w:p>
-      <w:pPr>
-        <w:spacing w:after="0"/>
-      </w:pPr>
-    </w:p>
-    <w:p>
-      <w:pPr>
-        <w:spacing w:after="0"/>
-      </w:pPr>
-      <w:r>
-        <w:t>The Adafruit Chat Service calls methods in the Adafruit HTTP Client</w:t>
-      </w:r>
-      <w:r>
-        <w:t xml:space="preserve"> object</w:t>
-      </w:r>
-      <w:r>
-        <w:t xml:space="preserve"> to </w:t>
-      </w:r>
-      <w:r>
-        <w:t>hit</w:t>
-      </w:r>
-      <w:r>
-        <w:t xml:space="preserve"> and retrieve feed data from Adafruit IO HTTP API endpoints and process it for the frontend application or view.</w:t>
-      </w:r>
-    </w:p>
-    <w:p>
-      <w:pPr>
-        <w:spacing w:after="0"/>
-      </w:pPr>
-    </w:p>
-    <w:p>
-      <w:pPr>
-        <w:spacing w:after="0"/>
-      </w:pPr>
-      <w:r>
-        <w:t xml:space="preserve">The Agentic Chat </w:t>
-      </w:r>
-      <w:r>
-        <w:t xml:space="preserve">Completion </w:t>
-      </w:r>
-      <w:r>
-        <w:t xml:space="preserve">Service utilizes Microsoft’s Semantic Kernel SDK to generate custom AI Agents and place them in a Handoff Orchestration to respond accordingly to </w:t>
-      </w:r>
-      <w:r>
-        <w:t xml:space="preserve">the user prompts. </w:t>
-      </w:r>
-      <w:r>
-        <w:t>After the handoff orchestration provides a response, this response is handed off the Chat Editor agent to edit and streamline the response before sending it back to the user.</w:t>
-      </w:r>
-    </w:p>
-    <w:p>
-      <w:pPr>
-        <w:spacing w:after="0"/>
-      </w:pPr>
-    </w:p>
-    <w:p>
-      <w:pPr>
-        <w:spacing w:after="0"/>
-      </w:pPr>
-      <w:r>
-        <w:t>AI Agents are software objects that uses AI from a LLM to</w:t>
-      </w:r>
-      <w:r>
-        <w:t xml:space="preserve"> process </w:t>
-      </w:r>
-      <w:r>
-        <w:t>information, complete</w:t>
-      </w:r>
-      <w:r>
-        <w:t xml:space="preserve"> tasks and responds to prompts</w:t>
-      </w:r>
-      <w:r>
-        <w:t xml:space="preserve"> autonomously and</w:t>
-      </w:r>
-      <w:r>
-        <w:t xml:space="preserve"> independently </w:t>
-      </w:r>
-      <w:r>
-        <w:t>of user</w:t>
-      </w:r>
-      <w:r>
-        <w:t>s but does have the capability of coordinate with users</w:t>
-      </w:r>
-      <w:r>
-        <w:t xml:space="preserve">. Agents </w:t>
-      </w:r>
-      <w:r>
-        <w:t xml:space="preserve">can be assigned </w:t>
-      </w:r>
-      <w:r>
-        <w:t xml:space="preserve">specific roles through and return specific output providing the agents with a specifying the system prompt or agent with role description and output description during the instantiation. Agents can also be assigned tools known as plugins. Plugins are a collection of Kernel Functions, programmatic algorithms wrapped in a method, that is used to process perform a </w:t>
-      </w:r>
-      <w:proofErr w:type="gramStart"/>
-      <w:r>
-        <w:t>specific tasks</w:t>
-      </w:r>
-      <w:proofErr w:type="gramEnd"/>
-      <w:r>
-        <w:t xml:space="preserve"> and provide a specified return. </w:t>
-      </w:r>
-    </w:p>
-    <w:p>
-      <w:pPr>
-        <w:spacing w:after="0"/>
-      </w:pPr>
-    </w:p>
-    <w:p>
-      <w:pPr>
-        <w:spacing w:after="0"/>
-      </w:pPr>
-      <w:r>
-        <w:t>It should be noted, that every agent</w:t>
-      </w:r>
-      <w:r>
-        <w:t xml:space="preserve"> </w:t>
-      </w:r>
-      <w:r>
-        <w:t xml:space="preserve">requires a kernel to be instantiated. A kernel is the core element of Semantic Kernel ecosystem and serves as a container that houses all necessary services and tools, such as plugins and functions and LLM/AI services, that an agents can utilize to perform an assigned task. However, these features needed to be added to the kernel manually. One mother kernel was created in the custom and static Kernel Factory class, and can be accessed by all of the agents. Each agent generally clones a copy of the mother kernel and registers the specific plugin(s) that is required for their specific </w:t>
-      </w:r>
-      <w:r>
-        <w:t>needs.</w:t>
-      </w:r>
-      <w:r>
-        <w:t xml:space="preserve"> </w:t>
-      </w:r>
-    </w:p>
-    <w:p>
-      <w:pPr>
-        <w:spacing w:after="0"/>
-      </w:pPr>
-    </w:p>
-    <w:p>
-      <w:pPr>
-        <w:spacing w:after="0"/>
-      </w:pPr>
-      <w:r>
-        <w:t>Orchestration is a</w:t>
-      </w:r>
-      <w:r>
-        <w:t xml:space="preserve"> </w:t>
-      </w:r>
-      <w:r>
-        <w:t>process used</w:t>
-      </w:r>
-      <w:r>
-        <w:t xml:space="preserve"> to push agents to collaborate and coordinate with other towards a shared objective. The orchestration pattern used in the Agentic Chat Service is the Handoff Orchestration. The Handoff Orchestration takes a user prompt’s and analyze is, and pass the prompts to </w:t>
-      </w:r>
-      <w:r>
-        <w:lastRenderedPageBreak/>
-        <w:t>an agent that best provide a response based on the relevancy of the prompts to a</w:t>
-      </w:r>
-      <w:r>
-        <w:t>n</w:t>
-      </w:r>
-      <w:r>
-        <w:t xml:space="preserve"> agent’s role and purpose. </w:t>
-      </w:r>
-    </w:p>
-    <w:p>
-      <w:pPr>
-        <w:spacing w:after="0"/>
-      </w:pPr>
-    </w:p>
-    <w:p>
-      <w:pPr>
-        <w:spacing w:after="0"/>
-      </w:pPr>
-      <w:r>
-        <w:t xml:space="preserve">The agents created for the chat completion services are the Adafruit Feed agent, The Chat Moderator agent, Project Info agent, Plant Info agent. The Adafruit feed agents has kernel functions that points to methods in the Adafruit Feed Service which has an Http Client reach out the Adafruit HTTP API to retrieve feed data of various sensors; this agents will answer questions associated with the sensor feed data and analyze and summarize the sensor feed data. The Chat Moderator agent acts as the relay operator in the Handoff Orchestration, it is the first agent to receive the user prompts, and based in contexts in the prompt will determine the specific the agent that can best respond to the prompt. The Project Info agents will response and provided details related to the semi-automated plant gardening system. </w:t>
-      </w:r>
-      <w:r>
-        <w:t>The Chat Editor agent takes the response generated by the Handoff Orchestration and edits and streamline it before the service returns it back to the user.</w:t>
-      </w:r>
-    </w:p>
-    <w:p>
-      <w:pPr>
-        <w:spacing w:after="0"/>
         <w:rPr>
           <w:rFonts w:asciiTheme="majorHAnsi" w:eastAsiaTheme="majorEastAsia" w:hAnsiTheme="majorHAnsi" w:cstheme="majorBidi"/>
           <w:color w:val="2F5496" w:themeColor="accent1" w:themeShade="BF"/>
@@ -5386,74 +3812,1034 @@
           <w:szCs w:val="32"/>
         </w:rPr>
       </w:pPr>
+      <w:bookmarkStart w:id="7" w:name="_Toc213960975"/>
+      <w:r>
+        <w:br w:type="page"/>
+      </w:r>
+    </w:p>
+    <w:p>
+      <w:pPr>
+        <w:pStyle w:val="Heading1"/>
+      </w:pPr>
+      <w:r>
+        <w:lastRenderedPageBreak/>
+        <w:t>Design and Implementation</w:t>
+      </w:r>
+      <w:bookmarkEnd w:id="7"/>
+    </w:p>
+    <w:p>
+      <w:pPr>
+        <w:spacing w:after="0"/>
+      </w:pPr>
+    </w:p>
+    <w:p>
+      <w:pPr>
+        <w:spacing w:after="0"/>
+      </w:pPr>
+      <w:r>
+        <w:t>The design and implementation of the semi-automated gardening system can be broken into three major subsystems: The embedded system, the frontend web application, and the backend service.</w:t>
+      </w:r>
+    </w:p>
+    <w:p>
+      <w:pPr>
+        <w:spacing w:after="0"/>
+      </w:pPr>
+    </w:p>
+    <w:p>
+      <w:pPr>
+        <w:spacing w:after="0"/>
+      </w:pPr>
+      <w:r>
+        <w:t xml:space="preserve">To compensate for my limited knowledge and background in Embedded Systems and Design, C++ Programming Language, IoT Principles and Design, and Agentic Orchestration, I began my capstone project a few months before the Fall 2025 academic semester. </w:t>
+      </w:r>
+    </w:p>
+    <w:p>
+      <w:pPr>
+        <w:spacing w:after="0"/>
+      </w:pPr>
+    </w:p>
+    <w:p>
+      <w:pPr>
+        <w:spacing w:after="0"/>
+      </w:pPr>
+      <w:r>
+        <w:t xml:space="preserve"> Shortly after Professor Fredericks approved the capstone project idea, I immediately began R&amp;D, prototyping, and design for the embedded component of the project in July 2025, and then for the agentic orchestration system in August 2025.</w:t>
+      </w:r>
+    </w:p>
+    <w:p>
+      <w:pPr>
+        <w:spacing w:after="0"/>
+      </w:pPr>
+    </w:p>
+    <w:p>
+      <w:pPr>
+        <w:spacing w:after="0"/>
+      </w:pPr>
+      <w:r>
+        <w:t>In my short time doing R&amp;D, prototyping, and building a throwaway application, I expanded my knowledge base, developed reusable code templates for my capstone project to shorten development time, and refined how I wanted to design and architect my application.</w:t>
+      </w:r>
+    </w:p>
+    <w:p>
+      <w:pPr>
+        <w:spacing w:after="0"/>
+      </w:pPr>
     </w:p>
     <w:p/>
     <w:p>
       <w:pPr>
         <w:pStyle w:val="Heading2"/>
       </w:pPr>
-      <w:bookmarkStart w:id="14" w:name="_Toc213960982"/>
-      <w:r>
-        <w:t>Deployment</w:t>
-      </w:r>
-      <w:bookmarkEnd w:id="14"/>
+      <w:bookmarkStart w:id="8" w:name="_Toc213960976"/>
+      <w:r>
+        <w:t xml:space="preserve">Embedded </w:t>
+      </w:r>
+      <w:r>
+        <w:t xml:space="preserve">Hardware </w:t>
+      </w:r>
+      <w:r>
+        <w:t>and Application</w:t>
+      </w:r>
+      <w:bookmarkEnd w:id="8"/>
     </w:p>
     <w:p/>
     <w:p>
-      <w:r>
-        <w:t xml:space="preserve">For deployment, Google Cloud </w:t>
-      </w:r>
-      <w:r>
-        <w:t xml:space="preserve">Platform was used to host the frontend application and backend application through Google’s Cloud Run Service and Artifact Registry Service. The front application, was built on my computer using Angular CLI build command, then copied over into a directory on Google Cloud’s Shell along with </w:t>
+      <w:pPr>
+        <w:pStyle w:val="Heading3"/>
+      </w:pPr>
+      <w:bookmarkStart w:id="9" w:name="_Toc213960977"/>
+      <w:r>
+        <w:t>Embedded System + Circuitry</w:t>
+      </w:r>
+      <w:bookmarkEnd w:id="9"/>
+    </w:p>
+    <w:p/>
+    <w:p>
+      <w:r>
+        <w:t xml:space="preserve">For the embedded system, </w:t>
+      </w:r>
+      <w:r>
+        <w:t xml:space="preserve">a microcontroller is needed. It is the brain of the embedded component in the gardening system. The microcontroller is a small computer with an integrated circuit, RAM, processor, and I/O pins (IBM) required to physically connect the sensors and associated devices, and program and perform functional logic to capture sensor data and communicate with other external service through various communication modules and protocols, such as </w:t>
+      </w:r>
+      <w:proofErr w:type="spellStart"/>
+      <w:r>
+        <w:t>WiFi</w:t>
+      </w:r>
+      <w:proofErr w:type="spellEnd"/>
+      <w:r>
+        <w:t>/Internet or Bluetooth.</w:t>
+      </w:r>
+    </w:p>
+    <w:p>
+      <w:r>
+        <w:t>For the capstone project, I was split</w:t>
+      </w:r>
+      <w:r>
+        <w:t xml:space="preserve"> between the ESP32 and the Arduino Uno R4. I ultimately selected the Arduino Uno R4 over the ESP32 because it more </w:t>
+      </w:r>
+      <w:r>
+        <w:t xml:space="preserve">1) </w:t>
+      </w:r>
+      <w:r>
+        <w:t xml:space="preserve">user-friendly, </w:t>
+      </w:r>
+      <w:r>
+        <w:t>2) has a lot of official documentations, 3)</w:t>
+      </w:r>
+      <w:r>
+        <w:t xml:space="preserve"> can supply both 5v AND 3.3v of power, which allows more flexibility in </w:t>
+      </w:r>
+      <w:r>
+        <w:t>terms of sensors and devices I can use in the gardening system, and 4) has the I/O peripherals pre-soldered with female pin headers.</w:t>
+      </w:r>
+    </w:p>
+    <w:p>
+      <w:r>
+        <w:t xml:space="preserve">The microcontroller was also compared with a companion mini-breadboard which was used to build the electronic circuits for the various sensors and devices (pump and </w:t>
+      </w:r>
+      <w:proofErr w:type="spellStart"/>
+      <w:r>
+        <w:t>growlight</w:t>
+      </w:r>
+      <w:proofErr w:type="spellEnd"/>
+      <w:r>
+        <w:t>) without soldering.</w:t>
+      </w:r>
+      <w:r>
+        <w:t xml:space="preserve"> The circuitry system was mostly connected by jumper wires and splicing connectors. Only a few components were soldered, such as grow light’s wires after I removed </w:t>
+      </w:r>
+      <w:r>
+        <w:t>its</w:t>
+      </w:r>
+      <w:r>
+        <w:t xml:space="preserve"> internal circuit board. It was soldered with a tin-based and lead-free solder.</w:t>
+      </w:r>
+    </w:p>
+    <w:p>
+      <w:r>
+        <w:t xml:space="preserve">The </w:t>
+      </w:r>
+      <w:r>
+        <w:t xml:space="preserve">decision to use a breadboard and leave most </w:t>
+      </w:r>
+      <w:r>
+        <w:t xml:space="preserve">component unsoldered was intentional due to the faultiness of the sensors and wires, to make it easily more replaceable, but also to ensure that the system remain easily configurable and modifiable.  </w:t>
+      </w:r>
+    </w:p>
+    <w:p>
+      <w:r>
+        <w:lastRenderedPageBreak/>
+        <w:t xml:space="preserve">In terms of sensors, four types were used in the project. </w:t>
+      </w:r>
+      <w:r>
+        <w:t>The DHT11 Sensor which is able to measure an environment’s temperature and humidity. The photoresistor which can measure the light intensity of an environment. The soil conductivity sensor which can measure the amount of moisture in a soil. The ultrasonic sensor which is typically used to measure distance by emitting a sonar and detecting it and measuring the time it takes traveling to and from the sensor. This ultrasonic sensor was used to measure both the plant height and water supply level in a container in the project.</w:t>
+      </w:r>
+    </w:p>
+    <w:p>
+      <w:r>
+        <w:t xml:space="preserve">All </w:t>
+      </w:r>
+      <w:r>
+        <w:t xml:space="preserve">analog </w:t>
+      </w:r>
+      <w:r>
+        <w:t>sensors were calibrated</w:t>
+      </w:r>
+      <w:r>
+        <w:t xml:space="preserve"> and the readings mapped accordingly to upper and lower bounds of the target ranges.</w:t>
+      </w:r>
+    </w:p>
+    <w:p/>
+    <w:p>
+      <w:pPr>
+        <w:pStyle w:val="Heading3"/>
+      </w:pPr>
+      <w:bookmarkStart w:id="10" w:name="_Toc213960978"/>
+      <w:r>
+        <w:t>IoT</w:t>
+      </w:r>
+      <w:r>
+        <w:t xml:space="preserve"> Implementation and IoT </w:t>
+      </w:r>
+      <w:r>
+        <w:t>Cloud Service</w:t>
+      </w:r>
+      <w:bookmarkEnd w:id="10"/>
+    </w:p>
+    <w:p/>
+    <w:p>
+      <w:r>
+        <w:t xml:space="preserve">To connect the </w:t>
+      </w:r>
+      <w:r>
+        <w:t xml:space="preserve">embedded system to the internet and make it IoT-enabled, </w:t>
+      </w:r>
+      <w:r>
+        <w:t xml:space="preserve">and send data to a remote database, the </w:t>
+      </w:r>
+      <w:proofErr w:type="spellStart"/>
+      <w:r>
+        <w:t>AdafruitIO</w:t>
+      </w:r>
+      <w:proofErr w:type="spellEnd"/>
+      <w:r>
+        <w:t xml:space="preserve"> Cloud Service was used. </w:t>
+      </w:r>
+      <w:proofErr w:type="spellStart"/>
+      <w:r>
+        <w:t>AdafruitIO</w:t>
+      </w:r>
+      <w:proofErr w:type="spellEnd"/>
+      <w:r>
+        <w:t xml:space="preserve"> serves a MQTT broker and a cloud database.</w:t>
+      </w:r>
+      <w:r>
+        <w:t xml:space="preserve"> </w:t>
+      </w:r>
+      <w:r>
+        <w:br/>
+      </w:r>
+      <w:r>
+        <w:br/>
+      </w:r>
+      <w:r>
+        <w:t>S</w:t>
+      </w:r>
+      <w:r>
+        <w:t>everal built-in classes and 3</w:t>
+      </w:r>
+      <w:r>
+        <w:rPr>
+          <w:vertAlign w:val="superscript"/>
+        </w:rPr>
+        <w:t>rd</w:t>
+      </w:r>
+      <w:r>
+        <w:t xml:space="preserve"> party libraries </w:t>
+      </w:r>
+      <w:r>
+        <w:t xml:space="preserve">were </w:t>
+      </w:r>
+      <w:r>
+        <w:t>utilized in the Arduino’s code</w:t>
+      </w:r>
+      <w:r>
+        <w:t xml:space="preserve"> to establish connection the </w:t>
+      </w:r>
+      <w:proofErr w:type="spellStart"/>
+      <w:r>
+        <w:t>AdafruitIO</w:t>
+      </w:r>
+      <w:proofErr w:type="spellEnd"/>
+      <w:r>
+        <w:t xml:space="preserve"> Cloud Service</w:t>
+      </w:r>
+      <w:r>
+        <w:t xml:space="preserve">. The </w:t>
+      </w:r>
+      <w:r>
+        <w:t>"</w:t>
+      </w:r>
+      <w:proofErr w:type="spellStart"/>
+      <w:r>
+        <w:t>WiFiServer</w:t>
+      </w:r>
+      <w:proofErr w:type="spellEnd"/>
+      <w:r>
+        <w:t>"</w:t>
+      </w:r>
+      <w:r>
+        <w:t xml:space="preserve"> class </w:t>
+      </w:r>
+      <w:r>
+        <w:t xml:space="preserve">was used to set up and establish a </w:t>
+      </w:r>
+      <w:proofErr w:type="spellStart"/>
+      <w:r>
+        <w:t>WiFi</w:t>
+      </w:r>
+      <w:proofErr w:type="spellEnd"/>
+      <w:r>
+        <w:t xml:space="preserve"> connection to the local home router. The </w:t>
+      </w:r>
+      <w:r>
+        <w:t>"</w:t>
+      </w:r>
+      <w:proofErr w:type="spellStart"/>
+      <w:r>
+        <w:t>WiFiSSLClient</w:t>
+      </w:r>
+      <w:proofErr w:type="spellEnd"/>
+      <w:r>
+        <w:t>"</w:t>
+      </w:r>
+      <w:r>
+        <w:t xml:space="preserve"> library and class was required and used to established an SSL (Secure Socket Layer) connection to the Adafruit IO server.</w:t>
+      </w:r>
+      <w:r>
+        <w:t xml:space="preserve"> </w:t>
+      </w:r>
+      <w:proofErr w:type="spellStart"/>
+      <w:r>
+        <w:t>AdafruitIO</w:t>
+      </w:r>
+      <w:proofErr w:type="spellEnd"/>
+      <w:r>
+        <w:t xml:space="preserve"> has an SSL certificate that is required to establish a secure and encrypted connection to their server.</w:t>
+      </w:r>
+    </w:p>
+    <w:p>
+      <w:r>
+        <w:t xml:space="preserve">The </w:t>
+      </w:r>
+      <w:r>
+        <w:t>"</w:t>
+      </w:r>
+      <w:proofErr w:type="spellStart"/>
+      <w:r>
+        <w:t>Adafruit_MQTT_Client</w:t>
+      </w:r>
+      <w:proofErr w:type="spellEnd"/>
+      <w:r>
+        <w:t xml:space="preserve">" is </w:t>
+      </w:r>
+      <w:r>
+        <w:t xml:space="preserve">library and class </w:t>
+      </w:r>
+      <w:r>
+        <w:t xml:space="preserve">used </w:t>
+      </w:r>
+      <w:r>
+        <w:t xml:space="preserve">to </w:t>
+      </w:r>
+      <w:r>
+        <w:t>establish and manage network connections</w:t>
+      </w:r>
+      <w:r>
+        <w:t xml:space="preserve"> </w:t>
+      </w:r>
+      <w:r>
+        <w:t xml:space="preserve">and </w:t>
+      </w:r>
+      <w:r>
+        <w:t>communications between</w:t>
+      </w:r>
+      <w:r>
+        <w:t xml:space="preserve"> the Arduino </w:t>
+      </w:r>
+      <w:r>
+        <w:t xml:space="preserve">and </w:t>
+      </w:r>
+      <w:r>
+        <w:t>Adafruit IO (MQTT broker)</w:t>
+      </w:r>
+      <w:r>
+        <w:t xml:space="preserve">. </w:t>
+      </w:r>
+      <w:r>
+        <w:t xml:space="preserve">The </w:t>
+      </w:r>
+      <w:r>
+        <w:t>"</w:t>
+      </w:r>
+      <w:proofErr w:type="spellStart"/>
+      <w:r>
+        <w:t>Adafruit_MQTT</w:t>
+      </w:r>
+      <w:proofErr w:type="spellEnd"/>
+      <w:r>
+        <w:t>"</w:t>
+      </w:r>
+      <w:r>
+        <w:t xml:space="preserve"> library contains all of the MQTT logic that allows the board to publish data to and subscribe from the </w:t>
+      </w:r>
+      <w:r>
+        <w:t>Adafruit IO (MQTT broker).</w:t>
+      </w:r>
+    </w:p>
+    <w:p/>
+    <w:p>
+      <w:pPr>
+        <w:pStyle w:val="Heading3"/>
+      </w:pPr>
+      <w:bookmarkStart w:id="11" w:name="_Toc213960979"/>
+      <w:r>
+        <w:t xml:space="preserve">Embedded </w:t>
+      </w:r>
+      <w:r>
+        <w:t>Application</w:t>
+      </w:r>
+      <w:bookmarkEnd w:id="11"/>
+    </w:p>
+    <w:p/>
+    <w:p>
+      <w:pPr>
+        <w:spacing w:after="0"/>
+      </w:pPr>
+      <w:r>
+        <w:t>The logic of the embedded system was coded in C++ in both Visual Studio Code and Arduino IDE</w:t>
+      </w:r>
+      <w:r>
+        <w:t>, rendered and sent to the microcontroller through the Arduino IDE and USB-C connection. The embedded application has a bunch of variables and class objects at the top of the program that is declared, initialized, and/or instantiated.</w:t>
+      </w:r>
+      <w:r>
+        <w:t xml:space="preserve"> It is at the top of the program where the</w:t>
+      </w:r>
+      <w:r>
+        <w:t xml:space="preserve"> sensor threshold variables were established and the </w:t>
+      </w:r>
+      <w:proofErr w:type="spellStart"/>
+      <w:r>
+        <w:t>Wifi</w:t>
+      </w:r>
+      <w:proofErr w:type="spellEnd"/>
+      <w:r>
+        <w:t xml:space="preserve"> Server, </w:t>
+      </w:r>
+      <w:proofErr w:type="spellStart"/>
+      <w:r>
+        <w:t>WiFi</w:t>
+      </w:r>
+      <w:proofErr w:type="spellEnd"/>
+      <w:r>
+        <w:t xml:space="preserve"> SSL Client,</w:t>
+      </w:r>
+      <w:r>
+        <w:t xml:space="preserve"> </w:t>
+      </w:r>
+      <w:r>
+        <w:t xml:space="preserve">Adafruit </w:t>
+      </w:r>
+      <w:r>
+        <w:t xml:space="preserve">MQTT </w:t>
+      </w:r>
+      <w:r>
+        <w:t>C</w:t>
+      </w:r>
+      <w:r>
+        <w:t>lient</w:t>
+      </w:r>
+      <w:r>
+        <w:t xml:space="preserve">, and various Arduino Task Timer objects </w:t>
+      </w:r>
+      <w:r>
+        <w:t>were all instantiated.</w:t>
+      </w:r>
+    </w:p>
+    <w:p>
+      <w:pPr>
+        <w:spacing w:after="0"/>
+      </w:pPr>
+    </w:p>
+    <w:p>
+      <w:pPr>
+        <w:spacing w:after="0"/>
+      </w:pPr>
+      <w:r>
+        <w:t xml:space="preserve">The embedded application also has two main functions in called automatically at runtime, the </w:t>
       </w:r>
       <w:proofErr w:type="gramStart"/>
       <w:r>
-        <w:t>a .</w:t>
+        <w:t>setup(</w:t>
+      </w:r>
+      <w:proofErr w:type="gramEnd"/>
+      <w:r>
+        <w:t xml:space="preserve">) function and the </w:t>
+      </w:r>
+      <w:proofErr w:type="gramStart"/>
+      <w:r>
+        <w:t>loop(</w:t>
+      </w:r>
+      <w:proofErr w:type="gramEnd"/>
+      <w:r>
+        <w:t xml:space="preserve">) function. The setup function is called once at the program and the loop function is executed continuously after the setup function has been called. </w:t>
+      </w:r>
+    </w:p>
+    <w:p>
+      <w:pPr>
+        <w:spacing w:after="0"/>
+      </w:pPr>
+    </w:p>
+    <w:p>
+      <w:pPr>
+        <w:spacing w:after="0"/>
+      </w:pPr>
+      <w:r>
+        <w:lastRenderedPageBreak/>
+        <w:t xml:space="preserve">The setup() function in my embedded application was used to 1) initialize serial communication, 2) setup and establish the </w:t>
       </w:r>
       <w:proofErr w:type="spellStart"/>
       <w:r>
-        <w:t>yaml</w:t>
+        <w:t>Wifi</w:t>
       </w:r>
       <w:proofErr w:type="spellEnd"/>
+      <w:r>
+        <w:t xml:space="preserve"> connection to the router, </w:t>
+      </w:r>
+      <w:r>
+        <w:t>3) registers Adafruit IO’s CA certificate, 4</w:t>
+      </w:r>
+      <w:r>
+        <w:t>) setup the pins connection and mode for the sensors</w:t>
+      </w:r>
+      <w:r>
+        <w:t xml:space="preserve">, </w:t>
+      </w:r>
+      <w:r>
+        <w:t xml:space="preserve">5) request test readings from all of the sensors and serializing the value, </w:t>
+      </w:r>
+      <w:r>
+        <w:t xml:space="preserve">and </w:t>
+      </w:r>
+      <w:r>
+        <w:t>5</w:t>
+      </w:r>
+      <w:r>
+        <w:t>) instantiate any class object that may was only initialize at the top of the program.</w:t>
+      </w:r>
+    </w:p>
+    <w:p>
+      <w:pPr>
+        <w:spacing w:after="0"/>
+      </w:pPr>
+    </w:p>
+    <w:p>
+      <w:pPr>
+        <w:spacing w:after="0"/>
+      </w:pPr>
+      <w:r>
+        <w:t xml:space="preserve">The </w:t>
+      </w:r>
+      <w:proofErr w:type="gramStart"/>
+      <w:r>
+        <w:t>loop(</w:t>
+      </w:r>
       <w:proofErr w:type="gramEnd"/>
       <w:r>
-        <w:t xml:space="preserve"> configuration file, and added to Google Cloud Run with a Google Shell CLI command. </w:t>
-      </w:r>
-    </w:p>
-    <w:p>
-      <w:r>
-        <w:t>The backend application took a bit more effort</w:t>
-      </w:r>
-      <w:r>
-        <w:t xml:space="preserve">, but I had to create a docker image of my application, push it onto Google Cloud Platform’s Artifact Registry, and then from Google Cloud’s Shell, use the image and added to container in Google Cloud Run with a Google Shell CLI command. It may sound easy, but </w:t>
-      </w:r>
-      <w:r>
-        <w:t xml:space="preserve">I had to first create a </w:t>
+        <w:t>) function in my embedded application</w:t>
+      </w:r>
+      <w:r>
+        <w:t xml:space="preserve"> was used to periodically 1) capture sensor reading, 2) publishing those sensor data to the Adafruit IO, and 3) manage the </w:t>
+      </w:r>
+      <w:r>
+        <w:t>grow light</w:t>
+      </w:r>
+      <w:r>
+        <w:t xml:space="preserve"> and pump trigger events and activation duration, all on different concurrent timers.</w:t>
+      </w:r>
+    </w:p>
+    <w:p>
+      <w:pPr>
+        <w:spacing w:after="0"/>
+      </w:pPr>
+    </w:p>
+    <w:p>
+      <w:pPr>
+        <w:spacing w:after="0"/>
+      </w:pPr>
+      <w:r>
+        <w:t>The embedded application utilized three custom classes that I built: "</w:t>
       </w:r>
       <w:proofErr w:type="spellStart"/>
       <w:r>
-        <w:t>Dockerfile</w:t>
+        <w:t>ArduinoTimerTask</w:t>
       </w:r>
       <w:proofErr w:type="spellEnd"/>
       <w:r>
-        <w:t xml:space="preserve"> for the application in the source folder, configure the file to include the necessary files. I then had to create a Docker image of the application was built on my computer using a Docker CLI command in </w:t>
+        <w:t>,</w:t>
+      </w:r>
+      <w:r>
+        <w:t xml:space="preserve"> </w:t>
+      </w:r>
+      <w:r>
+        <w:t>" “</w:t>
       </w:r>
       <w:proofErr w:type="spellStart"/>
       <w:r>
-        <w:t>powershell</w:t>
+        <w:t>Adafruit_Helper</w:t>
       </w:r>
       <w:proofErr w:type="spellEnd"/>
       <w:r>
-        <w:t xml:space="preserve">. Tag the image so that it is compatible with Google Cloud Platform’s Artifact Registry. </w:t>
-      </w:r>
-      <w:r>
-        <w:t>Download Google Cloud SDK, log into my GCP account, and configure Google to allow Docker access to the account, and then I can finally push the image to the Google Cloud</w:t>
-      </w:r>
-      <w:r>
-        <w:t xml:space="preserve">’s Artifact </w:t>
-      </w:r>
-      <w:r>
-        <w:t>Registry</w:t>
+        <w:t xml:space="preserve">,” </w:t>
+      </w:r>
+      <w:r>
+        <w:t>and “</w:t>
+      </w:r>
+      <w:proofErr w:type="spellStart"/>
+      <w:r>
+        <w:t>Unit_Converter</w:t>
+      </w:r>
+      <w:proofErr w:type="spellEnd"/>
+      <w:r>
+        <w:t>.”</w:t>
+      </w:r>
+    </w:p>
+    <w:p>
+      <w:pPr>
+        <w:spacing w:after="0"/>
+      </w:pPr>
+    </w:p>
+    <w:p>
+      <w:pPr>
+        <w:spacing w:after="0"/>
+      </w:pPr>
+      <w:r>
+        <w:t xml:space="preserve">The custom class, </w:t>
+      </w:r>
+      <w:r>
+        <w:t>"</w:t>
+      </w:r>
+      <w:proofErr w:type="spellStart"/>
+      <w:r>
+        <w:t>ArduinoTaskTimer</w:t>
+      </w:r>
+      <w:proofErr w:type="spellEnd"/>
+      <w:r>
+        <w:t>,</w:t>
+      </w:r>
+      <w:r>
+        <w:t>"</w:t>
+      </w:r>
+      <w:r>
+        <w:t xml:space="preserve"> was created to streamline the process to create, check, and reset a timer. This allows for a </w:t>
+      </w:r>
+      <w:r>
+        <w:t xml:space="preserve">reusable and cleaner code base, and the ability for the application have multiple concurrent timers to </w:t>
+      </w:r>
+      <w:proofErr w:type="spellStart"/>
+      <w:r>
+        <w:t>fullfill</w:t>
+      </w:r>
+      <w:proofErr w:type="spellEnd"/>
+      <w:r>
+        <w:t xml:space="preserve"> and trigger multiple events, such as independent times to publish to the broker, subscribe from the broker, and retrieve readings from the sensors.</w:t>
+      </w:r>
+    </w:p>
+    <w:p>
+      <w:pPr>
+        <w:spacing w:after="0"/>
+      </w:pPr>
+    </w:p>
+    <w:p>
+      <w:pPr>
+        <w:spacing w:after="0"/>
+      </w:pPr>
+      <w:r>
+        <w:t xml:space="preserve">The custom class, </w:t>
+      </w:r>
+      <w:r>
+        <w:t>"</w:t>
+      </w:r>
+      <w:proofErr w:type="spellStart"/>
+      <w:r>
+        <w:t>Adafruit_Helper</w:t>
+      </w:r>
+      <w:proofErr w:type="spellEnd"/>
+      <w:r>
+        <w:t>,</w:t>
+      </w:r>
+      <w:r>
+        <w:t>"</w:t>
+      </w:r>
+      <w:r>
+        <w:t xml:space="preserve"> was created to streamline, extend, and abstract away all </w:t>
+      </w:r>
+      <w:r>
+        <w:t xml:space="preserve">logic and </w:t>
+      </w:r>
+      <w:r>
+        <w:t xml:space="preserve">setup </w:t>
+      </w:r>
+      <w:r>
+        <w:t>needed to make a connection</w:t>
+      </w:r>
+      <w:r>
+        <w:t xml:space="preserve"> to the MQTT broker</w:t>
+      </w:r>
+      <w:r>
+        <w:t>,</w:t>
+      </w:r>
+      <w:r>
+        <w:t xml:space="preserve"> publish </w:t>
+      </w:r>
+      <w:r>
+        <w:t xml:space="preserve">data to the MQTT broker, </w:t>
+      </w:r>
+      <w:r>
+        <w:t xml:space="preserve">and subscribe </w:t>
+      </w:r>
+      <w:r>
+        <w:t xml:space="preserve">data </w:t>
+      </w:r>
+      <w:r>
+        <w:t>from the MQTT broker.</w:t>
+      </w:r>
+    </w:p>
+    <w:p>
+      <w:pPr>
+        <w:spacing w:after="0"/>
+      </w:pPr>
+    </w:p>
+    <w:p>
+      <w:pPr>
+        <w:spacing w:after="0"/>
+      </w:pPr>
+      <w:r>
+        <w:t>The custom class, "</w:t>
+      </w:r>
+      <w:proofErr w:type="spellStart"/>
+      <w:r>
+        <w:t>Unit_Converter</w:t>
+      </w:r>
+      <w:proofErr w:type="spellEnd"/>
+      <w:r>
+        <w:t xml:space="preserve">," was created to provide a means to mainly </w:t>
+      </w:r>
+      <w:r>
+        <w:t xml:space="preserve">help </w:t>
+      </w:r>
+      <w:r>
+        <w:t xml:space="preserve">convert units of time from hours, minutes, and seconds to milliseconds, and back. </w:t>
+      </w:r>
+      <w:r>
+        <w:t>However, it is not limited to units of time, and has one variable that can be used to help convert between units of v</w:t>
+      </w:r>
+      <w:r>
+        <w:t>olume.</w:t>
+      </w:r>
+    </w:p>
+    <w:p/>
+    <w:p>
+      <w:pPr>
+        <w:pStyle w:val="Heading2"/>
+      </w:pPr>
+      <w:bookmarkStart w:id="12" w:name="_Toc213960980"/>
+      <w:r>
+        <w:t>Frontend Service: Web Application</w:t>
+      </w:r>
+      <w:bookmarkEnd w:id="12"/>
+    </w:p>
+    <w:p/>
+    <w:p>
+      <w:pPr>
+        <w:spacing w:after="0"/>
+      </w:pPr>
+      <w:r>
+        <w:t>The frontend web application was built using the Angular Framework. Angular was chosen over React because it has a lot of built libraries</w:t>
+      </w:r>
+      <w:r>
+        <w:t xml:space="preserve"> and features</w:t>
+      </w:r>
+      <w:r>
+        <w:t xml:space="preserve"> that </w:t>
+      </w:r>
+      <w:r>
+        <w:t xml:space="preserve">limits the needs of </w:t>
+      </w:r>
+      <w:r>
+        <w:t xml:space="preserve">external </w:t>
+      </w:r>
+      <w:r>
+        <w:t>third-party</w:t>
+      </w:r>
+      <w:r>
+        <w:t xml:space="preserve"> libraries</w:t>
+      </w:r>
+      <w:r>
+        <w:t xml:space="preserve"> that may not be maintained. Angular has several control flow syntaxes that helps user conditionally renders elements in components. It also has</w:t>
+      </w:r>
+      <w:r>
+        <w:t xml:space="preserve"> a built-in system that can manage data states in services and components </w:t>
+      </w:r>
+      <w:r>
+        <w:t>(Signal</w:t>
+      </w:r>
+      <w:r>
+        <w:t xml:space="preserve">s) </w:t>
+      </w:r>
+      <w:r>
+        <w:t>and can detect changes within a component to trigger re-rendering</w:t>
+      </w:r>
+      <w:r>
+        <w:t xml:space="preserve"> (</w:t>
+      </w:r>
+      <w:proofErr w:type="spellStart"/>
+      <w:r>
+        <w:t>ChangeDetectionRef</w:t>
+      </w:r>
+      <w:proofErr w:type="spellEnd"/>
+      <w:r>
+        <w:t>)</w:t>
+      </w:r>
+      <w:r>
+        <w:t xml:space="preserve">. Classes and services can be </w:t>
+      </w:r>
+      <w:r>
+        <w:t>dependency</w:t>
+      </w:r>
+      <w:r>
+        <w:t xml:space="preserve"> injected into a component to preserve data states and </w:t>
+      </w:r>
+      <w:r>
+        <w:t>share their signals among other classes via class constructor or the Inject function</w:t>
+      </w:r>
+      <w:r>
+        <w:t xml:space="preserve">. </w:t>
+      </w:r>
+    </w:p>
+    <w:p>
+      <w:pPr>
+        <w:spacing w:after="0"/>
+      </w:pPr>
+    </w:p>
+    <w:p>
+      <w:pPr>
+        <w:spacing w:after="0"/>
+      </w:pPr>
+      <w:r>
+        <w:t xml:space="preserve">The </w:t>
+      </w:r>
+      <w:proofErr w:type="spellStart"/>
+      <w:r>
+        <w:t>PrimeNG</w:t>
+      </w:r>
+      <w:proofErr w:type="spellEnd"/>
+      <w:r>
+        <w:t xml:space="preserve"> UI Component Library, the </w:t>
+      </w:r>
+      <w:proofErr w:type="spellStart"/>
+      <w:r>
+        <w:t>PrimeFlex</w:t>
+      </w:r>
+      <w:proofErr w:type="spellEnd"/>
+      <w:r>
+        <w:t xml:space="preserve"> CSS Utility Library, and Tailwind CSS Utility Framework were all used</w:t>
+      </w:r>
+      <w:r>
+        <w:t xml:space="preserve"> to save time</w:t>
+      </w:r>
+      <w:r>
+        <w:t xml:space="preserve"> and avoid</w:t>
+      </w:r>
+      <w:r>
+        <w:t xml:space="preserve"> </w:t>
+      </w:r>
+      <w:r>
+        <w:t xml:space="preserve">building complex components and CSS styles from scratch. </w:t>
+      </w:r>
+      <w:r>
+        <w:t xml:space="preserve">Free UI </w:t>
+      </w:r>
+      <w:r>
+        <w:t xml:space="preserve">blocks from </w:t>
+      </w:r>
+      <w:proofErr w:type="spellStart"/>
+      <w:r>
+        <w:t>PrimeBlock</w:t>
+      </w:r>
+      <w:proofErr w:type="spellEnd"/>
+      <w:r>
+        <w:t xml:space="preserve"> UI Block library </w:t>
+      </w:r>
+      <w:r>
+        <w:t xml:space="preserve">were used as placeholder </w:t>
+      </w:r>
+      <w:r>
+        <w:t xml:space="preserve">templates for some of the components’ layout. </w:t>
+      </w:r>
+      <w:r>
+        <w:t>These layouts</w:t>
+      </w:r>
+      <w:r>
+        <w:t xml:space="preserve"> were later updated and reconfigured to show the desired content and data, and implemented with logic. </w:t>
+      </w:r>
+      <w:r>
+        <w:br/>
+      </w:r>
+    </w:p>
+    <w:p>
+      <w:pPr>
+        <w:spacing w:after="0"/>
+      </w:pPr>
+      <w:r>
+        <w:lastRenderedPageBreak/>
+        <w:t>The benefit of using the Prime UI libraries is that they all share a unified theming architecture and design token (or defined CSS properties). The properties assigned to these tokens can be overridden for apply style changes across the application when a custom theme is applied.</w:t>
+      </w:r>
+    </w:p>
+    <w:p>
+      <w:pPr>
+        <w:spacing w:after="0"/>
+      </w:pPr>
+    </w:p>
+    <w:p>
+      <w:pPr>
+        <w:spacing w:after="0"/>
+      </w:pPr>
+      <w:r>
+        <w:t xml:space="preserve">Each of the main pages in the web application are its own components. Some pages such as chat page and auth page component had custom child components built for them. </w:t>
+      </w:r>
+    </w:p>
+    <w:p>
+      <w:pPr>
+        <w:spacing w:after="0"/>
+      </w:pPr>
+    </w:p>
+    <w:p>
+      <w:pPr>
+        <w:spacing w:after="0"/>
+      </w:pPr>
+      <w:r>
+        <w:t>The chat page had a customized</w:t>
+      </w:r>
+      <w:r>
+        <w:t xml:space="preserve"> chat container and chat form components built for it. The chat container</w:t>
+      </w:r>
+      <w:r>
+        <w:t xml:space="preserve"> </w:t>
+      </w:r>
+      <w:r>
+        <w:t xml:space="preserve">displays all of the chat messages </w:t>
+      </w:r>
+      <w:r>
+        <w:t xml:space="preserve">been the chat completion agent (assistant) and the user. The chat form </w:t>
+      </w:r>
+      <w:proofErr w:type="gramStart"/>
+      <w:r>
+        <w:t>provide</w:t>
+      </w:r>
+      <w:proofErr w:type="gramEnd"/>
+      <w:r>
+        <w:t xml:space="preserve"> users with the textbox and buttons to type, submit, or clear chat logs. The chat is only stored per user session.</w:t>
+      </w:r>
+    </w:p>
+    <w:p>
+      <w:pPr>
+        <w:spacing w:after="0"/>
+      </w:pPr>
+    </w:p>
+    <w:p>
+      <w:pPr>
+        <w:spacing w:after="0"/>
+      </w:pPr>
+      <w:r>
+        <w:t xml:space="preserve">The auth page has three components. Each has templates and handles the user login, the logout, and sign up. </w:t>
+      </w:r>
+      <w:r>
+        <w:t xml:space="preserve">They render one at a time </w:t>
+      </w:r>
+      <w:r>
+        <w:t xml:space="preserve">depending whether some conditions. </w:t>
+      </w:r>
+    </w:p>
+    <w:p>
+      <w:pPr>
+        <w:spacing w:after="0"/>
+      </w:pPr>
+    </w:p>
+    <w:p>
+      <w:pPr>
+        <w:spacing w:after="0"/>
+      </w:pPr>
+      <w:r>
+        <w:t>The web application will also have firebase’s auth library installed and will access and reach out Firebase Authentication services to handle user authentication during sign in, sign out, and sign up. Depending on the user’s auth</w:t>
+      </w:r>
+      <w:r>
+        <w:t>entication state, they are either able to access all of the pages in the application or just the auth page.</w:t>
+      </w:r>
+      <w:r>
+        <w:t xml:space="preserve"> Routes are guarded with </w:t>
+      </w:r>
+      <w:proofErr w:type="spellStart"/>
+      <w:r>
+        <w:t>Angular’s</w:t>
+      </w:r>
+      <w:proofErr w:type="spellEnd"/>
+      <w:r>
+        <w:t xml:space="preserve"> built in Auth Guard feature.</w:t>
+      </w:r>
+    </w:p>
+    <w:p>
+      <w:pPr>
+        <w:spacing w:after="0"/>
+      </w:pPr>
+    </w:p>
+    <w:p>
+      <w:pPr>
+        <w:spacing w:after="0"/>
+      </w:pPr>
+      <w:r>
+        <w:t xml:space="preserve">The application also has four services. Two of the services connect to the backend service’s endpoints, one for the Adafruit IO feed data and the other for the Chat Completion agent’s response. </w:t>
+      </w:r>
+      <w:r>
+        <w:t>The other two are shared services that can be injected to various components to share common data such as auth</w:t>
+      </w:r>
+      <w:r>
+        <w:t xml:space="preserve"> state</w:t>
+      </w:r>
+      <w:r>
+        <w:t xml:space="preserve">, light or dark mode state, and </w:t>
+      </w:r>
+      <w:r>
+        <w:t>more</w:t>
       </w:r>
       <w:r>
         <w:t>.</w:t>
@@ -5461,27 +4847,310 @@
     </w:p>
     <w:p>
       <w:pPr>
-        <w:pStyle w:val="Heading1"/>
-      </w:pPr>
-      <w:bookmarkStart w:id="15" w:name="_Toc213960983"/>
-      <w:r>
-        <w:t>Results</w:t>
-      </w:r>
-      <w:bookmarkEnd w:id="15"/>
+        <w:spacing w:after="0"/>
+      </w:pPr>
+    </w:p>
+    <w:p>
+      <w:pPr>
+        <w:pStyle w:val="Heading2"/>
+      </w:pPr>
+      <w:bookmarkStart w:id="13" w:name="_Toc213960981"/>
+      <w:r>
+        <w:t xml:space="preserve">Backend </w:t>
+      </w:r>
+      <w:r>
+        <w:t>Service: RESTful API w/ Agentic Chat Service and Adafruit Service</w:t>
+      </w:r>
+      <w:bookmarkEnd w:id="13"/>
     </w:p>
     <w:p/>
     <w:p>
       <w:pPr>
-        <w:pStyle w:val="Heading2"/>
-      </w:pPr>
-      <w:bookmarkStart w:id="16" w:name="_Toc213960984"/>
-      <w:r>
-        <w:t>Arduino and Embedded System</w:t>
-      </w:r>
-      <w:bookmarkEnd w:id="16"/>
-    </w:p>
-    <w:p>
-      <w:pPr>
+        <w:spacing w:after="0"/>
+      </w:pPr>
+      <w:r>
+        <w:t xml:space="preserve">The backend service was built with ASP.NET in Visual Studio. The </w:t>
+      </w:r>
+      <w:r>
+        <w:t>backend service</w:t>
+      </w:r>
+      <w:r>
+        <w:t xml:space="preserve"> follows the Controller-Service-Repo architecture. </w:t>
+      </w:r>
+      <w:r>
+        <w:t xml:space="preserve">There </w:t>
+      </w:r>
+      <w:proofErr w:type="gramStart"/>
+      <w:r>
+        <w:t>is</w:t>
+      </w:r>
+      <w:proofErr w:type="gramEnd"/>
+      <w:r>
+        <w:t xml:space="preserve"> no</w:t>
+      </w:r>
+      <w:r>
+        <w:t xml:space="preserve"> functional</w:t>
+      </w:r>
+      <w:r>
+        <w:t xml:space="preserve"> repo classes, but t</w:t>
+      </w:r>
+      <w:r>
+        <w:t xml:space="preserve">here are two major internal </w:t>
+      </w:r>
+      <w:r>
+        <w:t xml:space="preserve">controllers and </w:t>
+      </w:r>
+      <w:r>
+        <w:t xml:space="preserve">services in this application, the Adafruit </w:t>
+      </w:r>
+      <w:r>
+        <w:t xml:space="preserve">Controller and </w:t>
+      </w:r>
+      <w:r>
+        <w:t>Service</w:t>
+      </w:r>
+      <w:r>
+        <w:t xml:space="preserve"> and Agentic Chat</w:t>
+      </w:r>
+      <w:r>
+        <w:t xml:space="preserve"> Completion Controller and</w:t>
+      </w:r>
+      <w:r>
+        <w:t xml:space="preserve"> Service. </w:t>
+      </w:r>
+      <w:r>
+        <w:t>The controller abstracts away the logic of the services and exposes the application to the internet. The</w:t>
+      </w:r>
+      <w:r>
+        <w:t xml:space="preserve"> controllers also each have their own custom CORs policy and the backend application is integrated with Swagger UI.</w:t>
+      </w:r>
+    </w:p>
+    <w:p>
+      <w:pPr>
+        <w:spacing w:after="0"/>
+      </w:pPr>
+    </w:p>
+    <w:p>
+      <w:pPr>
+        <w:spacing w:after="0"/>
+      </w:pPr>
+      <w:r>
+        <w:t>The backend</w:t>
+      </w:r>
+      <w:r>
+        <w:t xml:space="preserve"> application</w:t>
+      </w:r>
+      <w:r>
+        <w:t xml:space="preserve"> </w:t>
+      </w:r>
+      <w:r>
+        <w:t xml:space="preserve">has </w:t>
+      </w:r>
+      <w:r>
+        <w:t>various</w:t>
+      </w:r>
+      <w:r>
+        <w:t xml:space="preserve"> </w:t>
+      </w:r>
+      <w:r>
+        <w:t xml:space="preserve">support classes that these two services in the </w:t>
+      </w:r>
+      <w:r>
+        <w:t>b</w:t>
+      </w:r>
+      <w:r>
+        <w:t>ackend application relies on, such as: factory, helper, HTTP client, mapper, orchestration, registry,</w:t>
+      </w:r>
+      <w:r>
+        <w:t xml:space="preserve"> </w:t>
+      </w:r>
+      <w:r>
+        <w:t>plugin</w:t>
+      </w:r>
+      <w:r>
+        <w:t>, model, domain, and DTO</w:t>
+      </w:r>
+      <w:r>
+        <w:t xml:space="preserve"> classes.</w:t>
+      </w:r>
+    </w:p>
+    <w:p>
+      <w:pPr>
+        <w:spacing w:after="0"/>
+      </w:pPr>
+    </w:p>
+    <w:p>
+      <w:pPr>
+        <w:spacing w:after="0"/>
+      </w:pPr>
+      <w:r>
+        <w:t>The Adafruit Chat Service calls methods in the Adafruit HTTP Client</w:t>
+      </w:r>
+      <w:r>
+        <w:t xml:space="preserve"> object</w:t>
+      </w:r>
+      <w:r>
+        <w:t xml:space="preserve"> to </w:t>
+      </w:r>
+      <w:r>
+        <w:t>hit</w:t>
+      </w:r>
+      <w:r>
+        <w:t xml:space="preserve"> and retrieve feed data from Adafruit IO HTTP API endpoints and process it for the frontend application or view.</w:t>
+      </w:r>
+    </w:p>
+    <w:p>
+      <w:pPr>
+        <w:spacing w:after="0"/>
+      </w:pPr>
+    </w:p>
+    <w:p>
+      <w:pPr>
+        <w:spacing w:after="0"/>
+      </w:pPr>
+      <w:r>
+        <w:t xml:space="preserve">The Agentic Chat </w:t>
+      </w:r>
+      <w:r>
+        <w:t xml:space="preserve">Completion </w:t>
+      </w:r>
+      <w:r>
+        <w:t xml:space="preserve">Service utilizes Microsoft’s Semantic Kernel SDK to generate custom AI Agents and place them in a Handoff Orchestration to respond accordingly to </w:t>
+      </w:r>
+      <w:r>
+        <w:t xml:space="preserve">the user prompts. </w:t>
+      </w:r>
+      <w:r>
+        <w:t xml:space="preserve">After the </w:t>
+      </w:r>
+      <w:r>
+        <w:lastRenderedPageBreak/>
+        <w:t>handoff orchestration provides a response, this response is handed off the Chat Editor agent to edit and streamline the response before sending it back to the user.</w:t>
+      </w:r>
+    </w:p>
+    <w:p>
+      <w:pPr>
+        <w:spacing w:after="0"/>
+      </w:pPr>
+    </w:p>
+    <w:p>
+      <w:pPr>
+        <w:spacing w:after="0"/>
+      </w:pPr>
+      <w:r>
+        <w:t>AI Agents are software objects that uses AI from a LLM to</w:t>
+      </w:r>
+      <w:r>
+        <w:t xml:space="preserve"> process </w:t>
+      </w:r>
+      <w:r>
+        <w:t>information, complete</w:t>
+      </w:r>
+      <w:r>
+        <w:t xml:space="preserve"> tasks and responds to prompts</w:t>
+      </w:r>
+      <w:r>
+        <w:t xml:space="preserve"> autonomously and</w:t>
+      </w:r>
+      <w:r>
+        <w:t xml:space="preserve"> independently </w:t>
+      </w:r>
+      <w:r>
+        <w:t>of user</w:t>
+      </w:r>
+      <w:r>
+        <w:t>s but does have the capability of coordinate with users</w:t>
+      </w:r>
+      <w:r>
+        <w:t xml:space="preserve">. Agents </w:t>
+      </w:r>
+      <w:r>
+        <w:t xml:space="preserve">can be assigned </w:t>
+      </w:r>
+      <w:r>
+        <w:t xml:space="preserve">specific roles through and return specific output providing the agents with a specifying the system prompt or agent with role description and output description during the instantiation. Agents can also be assigned tools known as plugins. Plugins are a collection of Kernel Functions, programmatic algorithms wrapped in a method, that is used to process perform a </w:t>
+      </w:r>
+      <w:proofErr w:type="gramStart"/>
+      <w:r>
+        <w:t>specific tasks</w:t>
+      </w:r>
+      <w:proofErr w:type="gramEnd"/>
+      <w:r>
+        <w:t xml:space="preserve"> and provide a specified return. </w:t>
+      </w:r>
+    </w:p>
+    <w:p>
+      <w:pPr>
+        <w:spacing w:after="0"/>
+      </w:pPr>
+    </w:p>
+    <w:p>
+      <w:pPr>
+        <w:spacing w:after="0"/>
+      </w:pPr>
+      <w:r>
+        <w:t>It should be noted, that every agent</w:t>
+      </w:r>
+      <w:r>
+        <w:t xml:space="preserve"> </w:t>
+      </w:r>
+      <w:r>
+        <w:t xml:space="preserve">requires a kernel to be instantiated. A kernel is the core element of Semantic Kernel ecosystem and serves as a container that houses all necessary services and tools, such as plugins and functions and LLM/AI services, that an agents can utilize to perform an assigned task. However, these features needed to be added to the kernel manually. One mother kernel was created in the custom and static Kernel Factory class, and can be accessed by all of the agents. Each agent generally clones a copy of the mother kernel and registers the specific plugin(s) that is required for their specific </w:t>
+      </w:r>
+      <w:r>
+        <w:t>needs.</w:t>
+      </w:r>
+      <w:r>
+        <w:t xml:space="preserve"> </w:t>
+      </w:r>
+    </w:p>
+    <w:p>
+      <w:pPr>
+        <w:spacing w:after="0"/>
+      </w:pPr>
+    </w:p>
+    <w:p>
+      <w:pPr>
+        <w:spacing w:after="0"/>
+      </w:pPr>
+      <w:r>
+        <w:t>Orchestration is a</w:t>
+      </w:r>
+      <w:r>
+        <w:t xml:space="preserve"> </w:t>
+      </w:r>
+      <w:r>
+        <w:t>process used</w:t>
+      </w:r>
+      <w:r>
+        <w:t xml:space="preserve"> to push agents to collaborate and coordinate with other towards a shared objective. The orchestration pattern used in the Agentic Chat Service is the Handoff Orchestration. The Handoff Orchestration takes a user prompt’s and analyze is, and pass the prompts to an agent that best provide a response based on the relevancy of the prompts to a</w:t>
+      </w:r>
+      <w:r>
+        <w:t>n</w:t>
+      </w:r>
+      <w:r>
+        <w:t xml:space="preserve"> agent’s role and purpose. </w:t>
+      </w:r>
+    </w:p>
+    <w:p>
+      <w:pPr>
+        <w:spacing w:after="0"/>
+      </w:pPr>
+    </w:p>
+    <w:p>
+      <w:pPr>
+        <w:spacing w:after="0"/>
+      </w:pPr>
+      <w:r>
+        <w:t xml:space="preserve">The agents created for the chat completion services are the Adafruit Feed agent, The Chat Moderator agent, Project Info agent, Plant Info agent. The Adafruit feed agents has kernel functions that points to methods in the Adafruit Feed Service which has an Http Client reach out the Adafruit HTTP API to retrieve feed data of various sensors; this agents will answer questions associated with the sensor feed data and analyze and summarize the sensor feed data. The Chat Moderator agent acts as the relay operator in the Handoff Orchestration, it is the first agent to receive the user prompts, and based in contexts in the prompt will determine the specific the agent that can best respond to the prompt. The Project Info agents will response and provided details related to the semi-automated plant gardening system. </w:t>
+      </w:r>
+      <w:r>
+        <w:t>The Chat Editor agent takes the response generated by the Handoff Orchestration and edits and streamline it before the service returns it back to the user.</w:t>
+      </w:r>
+    </w:p>
+    <w:p>
+      <w:pPr>
+        <w:spacing w:after="0"/>
         <w:rPr>
           <w:rFonts w:asciiTheme="majorHAnsi" w:eastAsiaTheme="majorEastAsia" w:hAnsiTheme="majorHAnsi" w:cstheme="majorBidi"/>
           <w:color w:val="2F5496" w:themeColor="accent1" w:themeShade="BF"/>
@@ -5489,17 +5158,205 @@
           <w:szCs w:val="32"/>
         </w:rPr>
       </w:pPr>
-      <w:r>
-        <w:br w:type="page"/>
+    </w:p>
+    <w:p>
+      <w:pPr>
+        <w:pStyle w:val="Heading2"/>
+      </w:pPr>
+      <w:r>
+        <w:t>LLM</w:t>
+      </w:r>
+      <w:r>
+        <w:br/>
+      </w:r>
+    </w:p>
+    <w:p>
+      <w:pPr>
+        <w:spacing w:after="0"/>
+      </w:pPr>
+      <w:r>
+        <w:t>Microsoft Azure was used to host OpenAI’s LLM Model, o3-mini</w:t>
+      </w:r>
+      <w:r>
+        <w:t xml:space="preserve">, that was used as a service to generate chat </w:t>
+      </w:r>
+      <w:r>
+        <w:t>message</w:t>
+      </w:r>
+      <w:r>
+        <w:t xml:space="preserve"> responses. The decision to use </w:t>
+      </w:r>
+      <w:r>
+        <w:t xml:space="preserve">and host the model on Azure </w:t>
+      </w:r>
+      <w:r>
+        <w:t xml:space="preserve">was because it was </w:t>
+      </w:r>
+      <w:r>
+        <w:t xml:space="preserve">one of the </w:t>
+      </w:r>
+      <w:r>
+        <w:t xml:space="preserve">affordable </w:t>
+      </w:r>
+      <w:r>
+        <w:t xml:space="preserve">paid models available online </w:t>
+      </w:r>
+      <w:r>
+        <w:t>and since it’s hosted on the cloud</w:t>
+      </w:r>
+      <w:r>
+        <w:t xml:space="preserve">, the model </w:t>
+      </w:r>
+      <w:r>
+        <w:t>can be accessible</w:t>
+      </w:r>
+      <w:r>
+        <w:t xml:space="preserve"> by anyone</w:t>
+      </w:r>
+      <w:r>
+        <w:t xml:space="preserve"> with the right authentication. This is important because I my deployed applications to have access to a model. That being said, if other want to use a local or free LLM model</w:t>
+      </w:r>
+      <w:r>
+        <w:t xml:space="preserve"> instead of the model, it </w:t>
+      </w:r>
+      <w:r>
+        <w:lastRenderedPageBreak/>
+        <w:t xml:space="preserve">is possible with Microsoft Semantic Kernel. </w:t>
+      </w:r>
+      <w:r>
+        <w:t xml:space="preserve">I </w:t>
+      </w:r>
+      <w:r>
+        <w:t xml:space="preserve">have successfully swapped it with a locally run LLM, the Ollama’s </w:t>
+      </w:r>
+      <w:proofErr w:type="spellStart"/>
+      <w:r>
+        <w:t>TinyLlama</w:t>
+      </w:r>
+      <w:proofErr w:type="spellEnd"/>
+      <w:r>
+        <w:t xml:space="preserve"> for one my prototype</w:t>
+      </w:r>
+      <w:r>
+        <w:t xml:space="preserve">. </w:t>
+      </w:r>
+      <w:r>
+        <w:t>All it takes is to register and add the Ollama Chat Completion Service</w:t>
+      </w:r>
+      <w:r>
+        <w:t xml:space="preserve"> deployed locally</w:t>
+      </w:r>
+      <w:r>
+        <w:t xml:space="preserve"> to the kernel</w:t>
+      </w:r>
+      <w:r>
+        <w:t xml:space="preserve"> with a method and providing the model id and local endpoint to the model.</w:t>
+      </w:r>
+    </w:p>
+    <w:p/>
+    <w:p>
+      <w:pPr>
+        <w:pStyle w:val="Heading2"/>
+      </w:pPr>
+      <w:bookmarkStart w:id="14" w:name="_Toc213960982"/>
+      <w:r>
+        <w:t>Deployment</w:t>
+      </w:r>
+      <w:bookmarkEnd w:id="14"/>
+    </w:p>
+    <w:p/>
+    <w:p>
+      <w:r>
+        <w:t xml:space="preserve">For deployment, Google Cloud </w:t>
+      </w:r>
+      <w:r>
+        <w:t xml:space="preserve">Platform was used to host the frontend application and backend application through Google’s Cloud Run Service and Artifact Registry Service. The front application, was built on my computer using Angular CLI build command, then copied over into a directory on Google Cloud’s Shell along with </w:t>
+      </w:r>
+      <w:proofErr w:type="gramStart"/>
+      <w:r>
+        <w:t>a .</w:t>
+      </w:r>
+      <w:proofErr w:type="spellStart"/>
+      <w:r>
+        <w:t>yaml</w:t>
+      </w:r>
+      <w:proofErr w:type="spellEnd"/>
+      <w:proofErr w:type="gramEnd"/>
+      <w:r>
+        <w:t xml:space="preserve"> configuration file, and added to Google Cloud Run with a Google Shell CLI command. </w:t>
+      </w:r>
+    </w:p>
+    <w:p>
+      <w:r>
+        <w:t>The backend application took a bit more effort</w:t>
+      </w:r>
+      <w:r>
+        <w:t xml:space="preserve">, but I had to create a docker image of my application, push it onto Google Cloud Platform’s Artifact Registry, and then from Google Cloud’s Shell, use the image and added to container in Google Cloud Run with a Google Shell CLI command. It may sound easy, but </w:t>
+      </w:r>
+      <w:r>
+        <w:t xml:space="preserve">I had to first create a </w:t>
+      </w:r>
+      <w:proofErr w:type="spellStart"/>
+      <w:r>
+        <w:t>Dockerfile</w:t>
+      </w:r>
+      <w:proofErr w:type="spellEnd"/>
+      <w:r>
+        <w:t xml:space="preserve"> for the application in the source folder, configure the file to include the necessary files. I then had to create a Docker image of the application was built on my computer using a Docker CLI command in </w:t>
+      </w:r>
+      <w:proofErr w:type="spellStart"/>
+      <w:r>
+        <w:t>powershell</w:t>
+      </w:r>
+      <w:proofErr w:type="spellEnd"/>
+      <w:r>
+        <w:t xml:space="preserve">. Tag the image so that it is compatible with Google Cloud Platform’s Artifact Registry. </w:t>
+      </w:r>
+      <w:r>
+        <w:t>Download Google Cloud SDK, log into my GCP account, and configure Google to allow Docker access to the account, and then I can finally push the image to the Google Cloud</w:t>
+      </w:r>
+      <w:r>
+        <w:t xml:space="preserve">’s Artifact </w:t>
+      </w:r>
+      <w:r>
+        <w:t>Registry</w:t>
+      </w:r>
+      <w:r>
+        <w:t>.</w:t>
       </w:r>
     </w:p>
     <w:p>
       <w:pPr>
         <w:pStyle w:val="Heading1"/>
       </w:pPr>
+      <w:bookmarkStart w:id="15" w:name="_Toc213960983"/>
+      <w:r>
+        <w:t>Results</w:t>
+      </w:r>
+      <w:bookmarkEnd w:id="15"/>
+    </w:p>
+    <w:p/>
+    <w:p>
+      <w:pPr>
+        <w:pStyle w:val="Heading2"/>
+      </w:pPr>
+      <w:bookmarkStart w:id="16" w:name="_Toc213960984"/>
+      <w:r>
+        <w:t>Arduino and Embedded System</w:t>
+      </w:r>
+      <w:bookmarkEnd w:id="16"/>
+    </w:p>
+    <w:p/>
+    <w:p/>
+    <w:p/>
+    <w:p/>
+    <w:p/>
+    <w:p>
+      <w:pPr>
+        <w:pStyle w:val="Heading1"/>
+      </w:pPr>
       <w:bookmarkStart w:id="17" w:name="_Toc213960985"/>
       <w:r>
-        <w:lastRenderedPageBreak/>
         <w:t>Challenges</w:t>
       </w:r>
       <w:bookmarkEnd w:id="17"/>
@@ -5538,7 +5395,14 @@
         <w:rPr>
           <w:color w:val="EE0000"/>
         </w:rPr>
-        <w:t>debugging and figuring out the root issues with sensors that were not</w:t>
+        <w:t xml:space="preserve">debugging and figuring out the root issues with sensors that </w:t>
+      </w:r>
+      <w:r>
+        <w:rPr>
+          <w:color w:val="EE0000"/>
+        </w:rPr>
+        <w:lastRenderedPageBreak/>
+        <w:t>were not</w:t>
       </w:r>
       <w:r>
         <w:rPr>
@@ -5655,34 +5519,37 @@
     </w:p>
     <w:p>
       <w:r>
+        <w:t xml:space="preserve"> </w:t>
+      </w:r>
+      <w:r>
+        <w:t xml:space="preserve">Of all of the challenges faced with the embedded application, understanding and trying to learn C++ was one of the harder challenges. While I am familiar with programming in higher level languages such as Typescript, </w:t>
+      </w:r>
+      <w:proofErr w:type="spellStart"/>
+      <w:r>
+        <w:t>Javascript</w:t>
+      </w:r>
+      <w:proofErr w:type="spellEnd"/>
+      <w:r>
+        <w:t xml:space="preserve">, Python, and C#, C++ felt different because it was a bit more archaic and lower-level. I had to </w:t>
+      </w:r>
+      <w:r>
+        <w:t xml:space="preserve">learn and </w:t>
+      </w:r>
+      <w:r>
+        <w:t>utilize pointers and references very often in my application</w:t>
+      </w:r>
+      <w:r>
+        <w:t>, especially when passing pointers and references of objects the parameters of my helper methods. The concept of header and concrete/source files was something I never had to concern myself in other higher-level languages, and the way override or populate methods</w:t>
+      </w:r>
+      <w:r>
+        <w:t xml:space="preserve"> inherited from a header file or parent file, </w:t>
+      </w:r>
+      <w:r>
+        <w:t xml:space="preserve">required a </w:t>
+      </w:r>
+      <w:r>
         <w:lastRenderedPageBreak/>
-        <w:t xml:space="preserve"> </w:t>
-      </w:r>
-      <w:r>
-        <w:t xml:space="preserve">Of all of the challenges faced with the embedded application, understanding and trying to learn C++ was one of the harder challenges. While I am familiar with programming in higher level languages such as Typescript, </w:t>
-      </w:r>
-      <w:proofErr w:type="spellStart"/>
-      <w:r>
-        <w:t>Javascript</w:t>
-      </w:r>
-      <w:proofErr w:type="spellEnd"/>
-      <w:r>
-        <w:t xml:space="preserve">, Python, and C#, C++ felt different because it was a bit more archaic and lower-level. I had to </w:t>
-      </w:r>
-      <w:r>
-        <w:t xml:space="preserve">learn and </w:t>
-      </w:r>
-      <w:r>
-        <w:t>utilize pointers and references very often in my application</w:t>
-      </w:r>
-      <w:r>
-        <w:t>, especially when passing pointers and references of objects the parameters of my helper methods. The concept of header and concrete/source files was something I never had to concern myself in other higher-level languages, and the way override or populate methods</w:t>
-      </w:r>
-      <w:r>
-        <w:t xml:space="preserve"> inherited from a header file or parent file, </w:t>
-      </w:r>
-      <w:r>
-        <w:t xml:space="preserve">required a different setup; for </w:t>
+        <w:t xml:space="preserve">different setup; for </w:t>
       </w:r>
       <w:proofErr w:type="gramStart"/>
       <w:r>
@@ -6042,46 +5909,49 @@
     <w:p/>
     <w:p>
       <w:r>
+        <w:t xml:space="preserve">The last </w:t>
+      </w:r>
+      <w:r>
+        <w:t>challenge</w:t>
+      </w:r>
+      <w:r>
+        <w:t xml:space="preserve"> I ran into when developing the backend application, was figuring out a viable way to deploy </w:t>
+      </w:r>
+      <w:r>
+        <w:t>application on Google Cloud Run</w:t>
+      </w:r>
+      <w:r>
+        <w:t xml:space="preserve">. For a react and angular application, it as simple as uploading the build folder along with a </w:t>
+      </w:r>
+      <w:proofErr w:type="spellStart"/>
+      <w:r>
+        <w:t>yaml</w:t>
+      </w:r>
+      <w:proofErr w:type="spellEnd"/>
+      <w:r>
+        <w:t xml:space="preserve"> </w:t>
+      </w:r>
+      <w:r>
+        <w:t>deployment</w:t>
+      </w:r>
+      <w:r>
+        <w:t xml:space="preserve"> file onto google cloud’s shell environment and running a few CLI commands. This was not the case</w:t>
+      </w:r>
+      <w:r>
+        <w:t xml:space="preserve"> a .NET application. Remembering that Cloud Run effective build</w:t>
+      </w:r>
+      <w:r>
+        <w:t>s</w:t>
+      </w:r>
+      <w:r>
+        <w:t xml:space="preserve"> an image of the application and run it in a container, I looked up, found, and utilized the process of building and publishing the backend application as a docker image</w:t>
+      </w:r>
+      <w:r>
+        <w:t xml:space="preserve">. I took that image and push it into Google’s Artifact Registry Service, and then pulling that image from the registry and deployed it on Gloud Run within Google’s Shell CLI. This process did require me to build a docker file and specify </w:t>
+      </w:r>
+      <w:r>
         <w:lastRenderedPageBreak/>
-        <w:t xml:space="preserve">The last </w:t>
-      </w:r>
-      <w:r>
-        <w:t>challenge</w:t>
-      </w:r>
-      <w:r>
-        <w:t xml:space="preserve"> I ran into when developing the backend application, was figuring out a viable way to deploy </w:t>
-      </w:r>
-      <w:r>
-        <w:t>application on Google Cloud Run</w:t>
-      </w:r>
-      <w:r>
-        <w:t xml:space="preserve">. For a react and angular application, it as simple as uploading the build folder along with a </w:t>
-      </w:r>
-      <w:proofErr w:type="spellStart"/>
-      <w:r>
-        <w:t>yaml</w:t>
-      </w:r>
-      <w:proofErr w:type="spellEnd"/>
-      <w:r>
-        <w:t xml:space="preserve"> </w:t>
-      </w:r>
-      <w:r>
-        <w:t>deployment</w:t>
-      </w:r>
-      <w:r>
-        <w:t xml:space="preserve"> file onto google cloud’s shell environment and running a few CLI commands. This was not the case</w:t>
-      </w:r>
-      <w:r>
-        <w:t xml:space="preserve"> a .NET application. Remembering that Cloud Run effective build</w:t>
-      </w:r>
-      <w:r>
-        <w:t>s</w:t>
-      </w:r>
-      <w:r>
-        <w:t xml:space="preserve"> an image of the application and run it in a container, I looked up, found, and utilized the process of building and publishing the backend application as a docker image</w:t>
-      </w:r>
-      <w:r>
-        <w:t>. I took that image and push it into Google’s Artifact Registry Service, and then pulling that image from the registry and deployed it on Gloud Run within Google’s Shell CLI. This process did require me to build a docker file and specify directory and files the application my need in the image, install the Google Cloud SDK, and grant Docker permission to my GCP. Luckily resources and tutorials for those were readily available online.</w:t>
+        <w:t>directory and files the application my need in the image, install the Google Cloud SDK, and grant Docker permission to my GCP. Luckily resources and tutorials for those were readily available online.</w:t>
       </w:r>
     </w:p>
     <w:p/>
@@ -6223,7 +6093,6 @@
       </w:pPr>
       <w:bookmarkStart w:id="22" w:name="_Toc213960995"/>
       <w:r>
-        <w:lastRenderedPageBreak/>
         <w:t>Embedded Application</w:t>
       </w:r>
       <w:bookmarkEnd w:id="22"/>
@@ -6486,241 +6355,241 @@
         <w:spacing w:after="0"/>
       </w:pPr>
       <w:r>
+        <w:t xml:space="preserve">There several improvements proposed for the backend. </w:t>
+      </w:r>
+      <w:r>
+        <w:t>One major improvement proposed for the backend is to</w:t>
+      </w:r>
+      <w:r>
+        <w:t xml:space="preserve"> </w:t>
+      </w:r>
+      <w:r>
+        <w:t xml:space="preserve">rework the </w:t>
+      </w:r>
+      <w:r>
+        <w:t>agent</w:t>
+      </w:r>
+      <w:r>
+        <w:t xml:space="preserve"> </w:t>
+      </w:r>
+      <w:r>
+        <w:t xml:space="preserve">and agentic orchestration </w:t>
+      </w:r>
+      <w:r>
+        <w:t>setup and instantiation process in</w:t>
+      </w:r>
+      <w:r>
+        <w:t xml:space="preserve"> </w:t>
+      </w:r>
+      <w:r>
+        <w:t>the</w:t>
+      </w:r>
+      <w:r>
+        <w:t xml:space="preserve"> </w:t>
+      </w:r>
+      <w:r>
+        <w:t>Chat Completion Service</w:t>
+      </w:r>
+      <w:r>
+        <w:t xml:space="preserve"> </w:t>
+      </w:r>
+      <w:r>
+        <w:t xml:space="preserve">to </w:t>
+      </w:r>
+      <w:r>
+        <w:t xml:space="preserve">make it </w:t>
+      </w:r>
+      <w:r>
+        <w:t>extensible and configurable. At the moment a</w:t>
+      </w:r>
+      <w:r>
+        <w:t>ll</w:t>
+      </w:r>
+      <w:r>
+        <w:t xml:space="preserve"> </w:t>
+      </w:r>
+      <w:r>
+        <w:t xml:space="preserve">of the </w:t>
+      </w:r>
+      <w:r>
+        <w:t>agent’s</w:t>
+      </w:r>
+      <w:r>
+        <w:t xml:space="preserve"> description and instruction</w:t>
+      </w:r>
+      <w:r>
+        <w:t xml:space="preserve"> are hard coded in their designated registry class and instantiated in the classes used them</w:t>
+      </w:r>
+      <w:r>
+        <w:t xml:space="preserve">. </w:t>
+      </w:r>
+      <w:r>
+        <w:t>Similarly</w:t>
+      </w:r>
+      <w:r>
+        <w:t xml:space="preserve">, </w:t>
+      </w:r>
+      <w:r>
+        <w:t xml:space="preserve">my Chat </w:t>
+      </w:r>
+      <w:r>
+        <w:t xml:space="preserve">Handoff Orchestration </w:t>
+      </w:r>
+      <w:r>
+        <w:t>is a wrapper around Semantic Kernel’s Handoff Orchestration class</w:t>
+      </w:r>
+      <w:r>
+        <w:t xml:space="preserve"> and</w:t>
+      </w:r>
+      <w:r>
+        <w:t xml:space="preserve"> explicitly specifie</w:t>
+      </w:r>
+      <w:r>
+        <w:t>s the type of agent passed in and used to setup and instantiate the Handoff Orchestration.</w:t>
+      </w:r>
+    </w:p>
+    <w:p>
+      <w:pPr>
+        <w:spacing w:after="0"/>
+      </w:pPr>
+    </w:p>
+    <w:p>
+      <w:pPr>
+        <w:spacing w:after="0"/>
+      </w:pPr>
+      <w:r>
         <w:lastRenderedPageBreak/>
-        <w:t xml:space="preserve">There several improvements proposed for the backend. </w:t>
-      </w:r>
-      <w:r>
-        <w:t>One major improvement proposed for the backend is to</w:t>
+        <w:t xml:space="preserve">Microsoft’s </w:t>
+      </w:r>
+      <w:r>
+        <w:t xml:space="preserve">Semantic Kernel </w:t>
+      </w:r>
+      <w:r>
+        <w:t xml:space="preserve">SDK </w:t>
+      </w:r>
+      <w:r>
+        <w:t>allows for agents to be create</w:t>
+      </w:r>
+      <w:r>
+        <w:t xml:space="preserve"> through </w:t>
+      </w:r>
+      <w:r>
+        <w:t>YAML</w:t>
       </w:r>
       <w:r>
         <w:t xml:space="preserve"> </w:t>
       </w:r>
       <w:r>
-        <w:t xml:space="preserve">rework the </w:t>
-      </w:r>
-      <w:r>
-        <w:t>agent</w:t>
+        <w:t>template files</w:t>
+      </w:r>
+      <w:r>
+        <w:t xml:space="preserve">, so I would use that </w:t>
+      </w:r>
+      <w:r>
+        <w:t xml:space="preserve">in the </w:t>
+      </w:r>
+      <w:r>
+        <w:t xml:space="preserve">future to setup in </w:t>
+      </w:r>
+      <w:r>
+        <w:t xml:space="preserve">multiple </w:t>
+      </w:r>
+      <w:r>
+        <w:t>YAML file</w:t>
+      </w:r>
+      <w:r>
+        <w:t>s</w:t>
+      </w:r>
+      <w:r>
+        <w:t xml:space="preserve"> and instantiate all of my agents </w:t>
+      </w:r>
+      <w:r>
+        <w:t xml:space="preserve">through that method </w:t>
+      </w:r>
+      <w:r>
+        <w:t xml:space="preserve">in a custom factory class. </w:t>
+      </w:r>
+      <w:r>
+        <w:t xml:space="preserve">I could even use the YAML file to adjust each agent’s prompt execution settings’ parameters which is used to specify an AI model I want to run (local or remote) and fine-tune a model response. </w:t>
+      </w:r>
+      <w:r>
+        <w:t xml:space="preserve">This would abstract away the need to create or remove a custom registry class anytime </w:t>
+      </w:r>
+      <w:r>
+        <w:t>someone</w:t>
+      </w:r>
+      <w:r>
+        <w:t xml:space="preserve"> want</w:t>
+      </w:r>
+      <w:r>
+        <w:t>s</w:t>
+      </w:r>
+      <w:r>
+        <w:t xml:space="preserve"> to add or remove an agent. </w:t>
+      </w:r>
+    </w:p>
+    <w:p>
+      <w:pPr>
+        <w:spacing w:after="0"/>
+      </w:pPr>
+    </w:p>
+    <w:p>
+      <w:pPr>
+        <w:spacing w:after="0"/>
+      </w:pPr>
+      <w:r>
+        <w:t>Similarly, Semantic Kernel’s Handoff Orchestration allow</w:t>
+      </w:r>
+      <w:r>
+        <w:t>s</w:t>
+      </w:r>
+      <w:r>
+        <w:t xml:space="preserve"> for params of Agent objects to be passed into its parameter, </w:t>
+      </w:r>
+      <w:r>
+        <w:t xml:space="preserve">meaning the parameter could accept </w:t>
+      </w:r>
+      <w:r>
+        <w:t>either individual agents or an array of agents, so I could just generate an array of agents</w:t>
+      </w:r>
+      <w:r>
+        <w:t xml:space="preserve"> and pass</w:t>
+      </w:r>
+      <w:r>
+        <w:t xml:space="preserve"> a collection </w:t>
+      </w:r>
+      <w:r>
+        <w:t xml:space="preserve">agents into the wrapper and instantiate the Handoff Orchestration in a more extensible way. </w:t>
+      </w:r>
+      <w:r>
+        <w:t xml:space="preserve">To make my orchestration wrapper extensible I may also include an interface that other child orchestration wrapper could inherit including some common methods that would be shared amongst them. </w:t>
+      </w:r>
+    </w:p>
+    <w:p>
+      <w:pPr>
+        <w:spacing w:after="0"/>
+      </w:pPr>
+    </w:p>
+    <w:p>
+      <w:pPr>
+        <w:spacing w:after="0"/>
+      </w:pPr>
+      <w:r>
+        <w:t>Another</w:t>
+      </w:r>
+      <w:r>
+        <w:t xml:space="preserve"> consideration and design changes I could make add a Data(base) Service to the backend in a way that makes it extensible and configurable based on a user’s application settings. An idea is to create a generic data service interface that could inherited by different child data service classes, then at the start of the application, based on the user’s settings select and utilize the preferred database service. </w:t>
+      </w:r>
+      <w:r>
+        <w:t xml:space="preserve">This will be a huge undertaking </w:t>
+      </w:r>
+      <w:r>
+        <w:t>some services such</w:t>
       </w:r>
       <w:r>
         <w:t xml:space="preserve"> </w:t>
       </w:r>
       <w:r>
-        <w:t xml:space="preserve">and agentic orchestration </w:t>
-      </w:r>
-      <w:r>
-        <w:t>setup and instantiation process in</w:t>
-      </w:r>
-      <w:r>
-        <w:t xml:space="preserve"> </w:t>
-      </w:r>
-      <w:r>
-        <w:t>the</w:t>
-      </w:r>
-      <w:r>
-        <w:t xml:space="preserve"> </w:t>
-      </w:r>
-      <w:r>
-        <w:t>Chat Completion Service</w:t>
-      </w:r>
-      <w:r>
-        <w:t xml:space="preserve"> </w:t>
-      </w:r>
-      <w:r>
-        <w:t xml:space="preserve">to </w:t>
-      </w:r>
-      <w:r>
-        <w:t xml:space="preserve">make it </w:t>
-      </w:r>
-      <w:r>
-        <w:t>extensible and configurable. At the moment a</w:t>
-      </w:r>
-      <w:r>
-        <w:t>ll</w:t>
-      </w:r>
-      <w:r>
-        <w:t xml:space="preserve"> </w:t>
-      </w:r>
-      <w:r>
-        <w:t xml:space="preserve">of the </w:t>
-      </w:r>
-      <w:r>
-        <w:t>agent’s</w:t>
-      </w:r>
-      <w:r>
-        <w:t xml:space="preserve"> description and instruction</w:t>
-      </w:r>
-      <w:r>
-        <w:t xml:space="preserve"> are hard coded in their designated registry class and instantiated in the classes used them</w:t>
-      </w:r>
-      <w:r>
-        <w:t xml:space="preserve">. </w:t>
-      </w:r>
-      <w:r>
-        <w:t>Similarly</w:t>
-      </w:r>
-      <w:r>
-        <w:t xml:space="preserve">, </w:t>
-      </w:r>
-      <w:r>
-        <w:t xml:space="preserve">my Chat </w:t>
-      </w:r>
-      <w:r>
-        <w:t xml:space="preserve">Handoff Orchestration </w:t>
-      </w:r>
-      <w:r>
-        <w:t>is a wrapper around Semantic Kernel’s Handoff Orchestration class</w:t>
-      </w:r>
-      <w:r>
-        <w:t xml:space="preserve"> and</w:t>
-      </w:r>
-      <w:r>
-        <w:t xml:space="preserve"> explicitly specifie</w:t>
-      </w:r>
-      <w:r>
-        <w:t>s the type of agent passed in and used to setup and instantiate the Handoff Orchestration.</w:t>
-      </w:r>
-    </w:p>
-    <w:p>
-      <w:pPr>
-        <w:spacing w:after="0"/>
-      </w:pPr>
-    </w:p>
-    <w:p>
-      <w:pPr>
-        <w:spacing w:after="0"/>
-      </w:pPr>
-      <w:r>
-        <w:t xml:space="preserve">Microsoft’s </w:t>
-      </w:r>
-      <w:r>
-        <w:t xml:space="preserve">Semantic Kernel </w:t>
-      </w:r>
-      <w:r>
-        <w:t xml:space="preserve">SDK </w:t>
-      </w:r>
-      <w:r>
-        <w:t>allows for agents to be create</w:t>
-      </w:r>
-      <w:r>
-        <w:t xml:space="preserve"> through </w:t>
-      </w:r>
-      <w:r>
-        <w:t>YAML</w:t>
-      </w:r>
-      <w:r>
-        <w:t xml:space="preserve"> </w:t>
-      </w:r>
-      <w:r>
-        <w:t>template files</w:t>
-      </w:r>
-      <w:r>
-        <w:t xml:space="preserve">, so I would use that </w:t>
-      </w:r>
-      <w:r>
-        <w:t xml:space="preserve">in the </w:t>
-      </w:r>
-      <w:r>
-        <w:t xml:space="preserve">future to setup in </w:t>
-      </w:r>
-      <w:r>
-        <w:t xml:space="preserve">multiple </w:t>
-      </w:r>
-      <w:r>
-        <w:t>YAML file</w:t>
-      </w:r>
-      <w:r>
-        <w:t>s</w:t>
-      </w:r>
-      <w:r>
-        <w:t xml:space="preserve"> and instantiate all of my agents </w:t>
-      </w:r>
-      <w:r>
-        <w:t xml:space="preserve">through that method </w:t>
-      </w:r>
-      <w:r>
-        <w:t xml:space="preserve">in a custom factory class. </w:t>
-      </w:r>
-      <w:r>
-        <w:t xml:space="preserve">I could even use the YAML file to adjust each agent’s prompt execution settings’ parameters which is used to specify an AI model I want to run (local or remote) and fine-tune a model response. </w:t>
-      </w:r>
-      <w:r>
-        <w:t xml:space="preserve">This would abstract away the need to create or remove a custom registry class anytime </w:t>
-      </w:r>
-      <w:r>
-        <w:t>someone</w:t>
-      </w:r>
-      <w:r>
-        <w:t xml:space="preserve"> want</w:t>
-      </w:r>
-      <w:r>
-        <w:t>s</w:t>
-      </w:r>
-      <w:r>
-        <w:t xml:space="preserve"> to add or remove an agent. </w:t>
-      </w:r>
-    </w:p>
-    <w:p>
-      <w:pPr>
-        <w:spacing w:after="0"/>
-      </w:pPr>
-    </w:p>
-    <w:p>
-      <w:pPr>
-        <w:spacing w:after="0"/>
-      </w:pPr>
-      <w:r>
-        <w:t>Similarly, Semantic Kernel’s Handoff Orchestration allow</w:t>
-      </w:r>
-      <w:r>
-        <w:t>s</w:t>
-      </w:r>
-      <w:r>
-        <w:t xml:space="preserve"> for params of Agent objects to be passed into its parameter, </w:t>
-      </w:r>
-      <w:r>
-        <w:t xml:space="preserve">meaning the parameter could accept </w:t>
-      </w:r>
-      <w:r>
-        <w:t>either individual agents or an array of agents, so I could just generate an array of agents</w:t>
-      </w:r>
-      <w:r>
-        <w:t xml:space="preserve"> and pass</w:t>
-      </w:r>
-      <w:r>
-        <w:t xml:space="preserve"> a collection </w:t>
-      </w:r>
-      <w:r>
-        <w:t xml:space="preserve">agents into the wrapper and instantiate the Handoff Orchestration in a more extensible way. </w:t>
-      </w:r>
-      <w:r>
-        <w:t xml:space="preserve">To make my orchestration wrapper extensible I may also include an interface that other child orchestration wrapper could inherit including some common methods that would be shared amongst them. </w:t>
-      </w:r>
-    </w:p>
-    <w:p>
-      <w:pPr>
-        <w:spacing w:after="0"/>
-      </w:pPr>
-    </w:p>
-    <w:p>
-      <w:pPr>
-        <w:spacing w:after="0"/>
-      </w:pPr>
-      <w:r>
-        <w:t>Another</w:t>
-      </w:r>
-      <w:r>
-        <w:t xml:space="preserve"> consideration and design changes I could make add a Data(base) Service to the backend in a way that makes it extensible and configurable based on a user’s application settings. An idea is to create a generic data service interface that could inherited by different child data service classes, then at the start of the application, based on the user’s settings select and utilize the preferred database service. </w:t>
-      </w:r>
-      <w:r>
-        <w:t xml:space="preserve">This will be a huge undertaking </w:t>
-      </w:r>
-      <w:r>
-        <w:t>some services such</w:t>
-      </w:r>
-      <w:r>
-        <w:t xml:space="preserve"> </w:t>
-      </w:r>
-      <w:r>
         <w:t xml:space="preserve">Local </w:t>
       </w:r>
       <w:r>
@@ -6799,39 +6668,33 @@
         <w:pStyle w:val="Heading1"/>
       </w:pPr>
       <w:r>
+        <w:t>Conclusion</w:t>
+      </w:r>
+    </w:p>
+    <w:p/>
+    <w:p>
+      <w:pPr>
+        <w:spacing w:after="0"/>
+      </w:pPr>
+      <w:r>
+        <w:t xml:space="preserve">Overall, I believe, Project Greenthumb, the semi-automated IoT gardening system built for the Capstone Project was successful. </w:t>
+      </w:r>
+    </w:p>
+    <w:p>
+      <w:pPr>
+        <w:spacing w:after="0"/>
+      </w:pPr>
+    </w:p>
+    <w:p>
+      <w:pPr>
+        <w:spacing w:after="0"/>
+      </w:pPr>
+      <w:r>
+        <w:t xml:space="preserve">It met the capstone requirements by implementing responsive and good UI/UX design in my frontend application and RESTful Principals for my backend services and application learned in both the Mobile Application Development and Web Architecture courses, and the utilizations of various cloud services </w:t>
+      </w:r>
+      <w:r>
         <w:lastRenderedPageBreak/>
-        <w:t>Conclusion</w:t>
-      </w:r>
-    </w:p>
-    <w:p/>
-    <w:p>
-      <w:pPr>
-        <w:spacing w:after="0"/>
-      </w:pPr>
-      <w:r>
-        <w:t xml:space="preserve">Overall, I believe, Project Greenthumb, the </w:t>
-      </w:r>
-      <w:r>
-        <w:t>semi-automated IoT gardening system</w:t>
-      </w:r>
-      <w:r>
-        <w:t xml:space="preserve"> built for the Capstone Project was successful. </w:t>
-      </w:r>
-    </w:p>
-    <w:p>
-      <w:pPr>
-        <w:spacing w:after="0"/>
-      </w:pPr>
-    </w:p>
-    <w:p>
-      <w:pPr>
-        <w:spacing w:after="0"/>
-      </w:pPr>
-      <w:r>
-        <w:t>It met the capstone requirements by implementing responsive and good UI/UX design in my frontend application and RESTful Principals for my backend services and application learned in both the Mobile Application Development and Web Architecture courses, and the utilizations of various cloud services for authentication, data storage, and web hosting, many of the process which were taught in Cloud Application Development.</w:t>
-      </w:r>
-      <w:r>
-        <w:t xml:space="preserve"> </w:t>
+        <w:t xml:space="preserve">for authentication, data storage, and web hosting, many of the process which were taught in Cloud Application Development. </w:t>
       </w:r>
     </w:p>
     <w:p>
@@ -6869,6 +6732,54 @@
     </w:p>
     <w:p>
       <w:pPr>
+        <w:rPr>
+          <w:color w:val="EE0000"/>
+        </w:rPr>
+      </w:pPr>
+      <w:r>
+        <w:rPr>
+          <w:color w:val="EE0000"/>
+        </w:rPr>
+        <w:t>And in the short time working on this capstone project, I learned</w:t>
+      </w:r>
+      <w:r>
+        <w:rPr>
+          <w:color w:val="EE0000"/>
+        </w:rPr>
+        <w:t xml:space="preserve"> C++ and basic circuitry to program</w:t>
+      </w:r>
+      <w:r>
+        <w:rPr>
+          <w:color w:val="EE0000"/>
+        </w:rPr>
+        <w:t xml:space="preserve"> and created a functional gardening system. </w:t>
+      </w:r>
+      <w:r>
+        <w:rPr>
+          <w:color w:val="EE0000"/>
+        </w:rPr>
+        <w:t>I learned about the MQTT protocol, and</w:t>
+      </w:r>
+      <w:r>
+        <w:rPr>
+          <w:color w:val="EE0000"/>
+        </w:rPr>
+        <w:t xml:space="preserve"> learned how to</w:t>
+      </w:r>
+      <w:r>
+        <w:rPr>
+          <w:color w:val="EE0000"/>
+        </w:rPr>
+        <w:t xml:space="preserve"> utilized the Adafruit IO Cloud Service and their MQTT API to publish and subscribe sensor data to and from their feed database. And for AI Services, I learned and utilized Microsoft’s Semantic Kernel Software Development Kit (SDK) to develop a RESTful API that leverages Multiple Specialized Agents and Agentic Orchestration to provide guardrails and responses for specific topics within a prompt when conversing with an LLM.</w:t>
+      </w:r>
+    </w:p>
+    <w:p>
+      <w:pPr>
+        <w:spacing w:after="0"/>
+      </w:pPr>
+    </w:p>
+    <w:p>
+      <w:pPr>
         <w:spacing w:after="0"/>
       </w:pPr>
       <w:r>
@@ -6889,6 +6800,16 @@
       <w:r>
         <w:t>improve the project from a user, maintainability, and reusability standpoint, to ensure the project has a long and active lifecycle.</w:t>
       </w:r>
+    </w:p>
+    <w:p>
+      <w:pPr>
+        <w:spacing w:after="0"/>
+      </w:pPr>
+    </w:p>
+    <w:p>
+      <w:pPr>
+        <w:spacing w:after="0"/>
+      </w:pPr>
     </w:p>
     <w:p/>
     <w:sectPr>

</xml_diff>